<commit_message>
Update Modello Pianificazione 2.0.docx
</commit_message>
<xml_diff>
--- a/Modello Pianificazione 2.0.docx
+++ b/Modello Pianificazione 2.0.docx
@@ -1,6 +1,6 @@
 
 <file path=word/document.xml><?xml version="1.0" encoding="utf-8"?>
-<w:document xmlns:wpc="http://schemas.microsoft.com/office/word/2010/wordprocessingCanvas" xmlns:cx="http://schemas.microsoft.com/office/drawing/2014/chartex" xmlns:cx1="http://schemas.microsoft.com/office/drawing/2015/9/8/chartex" xmlns:cx2="http://schemas.microsoft.com/office/drawing/2015/10/21/chartex" xmlns:cx3="http://schemas.microsoft.com/office/drawing/2016/5/9/chartex" xmlns:cx4="http://schemas.microsoft.com/office/drawing/2016/5/10/chartex" xmlns:cx5="http://schemas.microsoft.com/office/drawing/2016/5/11/chartex" xmlns:cx6="http://schemas.microsoft.com/office/drawing/2016/5/12/chartex" xmlns:cx7="http://schemas.microsoft.com/office/drawing/2016/5/13/chartex" xmlns:cx8="http://schemas.microsoft.com/office/drawing/2016/5/14/chartex" xmlns:mc="http://schemas.openxmlformats.org/markup-compatibility/2006" xmlns:aink="http://schemas.microsoft.com/office/drawing/2016/ink" xmlns:am3d="http://schemas.microsoft.com/office/drawing/2017/model3d" xmlns:o="urn:schemas-microsoft-com:office:office" xmlns:r="http://schemas.openxmlformats.org/officeDocument/2006/relationships" xmlns:m="http://schemas.openxmlformats.org/officeDocument/2006/math" xmlns:v="urn:schemas-microsoft-com:vml" xmlns:wp14="http://schemas.microsoft.com/office/word/2010/wordprocessingDrawing" xmlns:wp="http://schemas.openxmlformats.org/drawingml/2006/wordprocessingDrawing" xmlns:w10="urn:schemas-microsoft-com:office:word" xmlns:w="http://schemas.openxmlformats.org/wordprocessingml/2006/main" xmlns:w14="http://schemas.microsoft.com/office/word/2010/wordml" xmlns:w15="http://schemas.microsoft.com/office/word/2012/wordml" xmlns:w16cex="http://schemas.microsoft.com/office/word/2018/wordml/cex" xmlns:w16cid="http://schemas.microsoft.com/office/word/2016/wordml/cid" xmlns:w16="http://schemas.microsoft.com/office/word/2018/wordml" xmlns:w16se="http://schemas.microsoft.com/office/word/2015/wordml/symex" xmlns:wpg="http://schemas.microsoft.com/office/word/2010/wordprocessingGroup" xmlns:wpi="http://schemas.microsoft.com/office/word/2010/wordprocessingInk" xmlns:wne="http://schemas.microsoft.com/office/word/2006/wordml" xmlns:wps="http://schemas.microsoft.com/office/word/2010/wordprocessingShape" mc:Ignorable="w14 w15 w16se w16cid w16 w16cex wp14">
+<w:document xmlns:wpc="http://schemas.microsoft.com/office/word/2010/wordprocessingCanvas" xmlns:cx="http://schemas.microsoft.com/office/drawing/2014/chartex" xmlns:cx1="http://schemas.microsoft.com/office/drawing/2015/9/8/chartex" xmlns:cx2="http://schemas.microsoft.com/office/drawing/2015/10/21/chartex" xmlns:cx3="http://schemas.microsoft.com/office/drawing/2016/5/9/chartex" xmlns:cx4="http://schemas.microsoft.com/office/drawing/2016/5/10/chartex" xmlns:cx5="http://schemas.microsoft.com/office/drawing/2016/5/11/chartex" xmlns:cx6="http://schemas.microsoft.com/office/drawing/2016/5/12/chartex" xmlns:cx7="http://schemas.microsoft.com/office/drawing/2016/5/13/chartex" xmlns:cx8="http://schemas.microsoft.com/office/drawing/2016/5/14/chartex" xmlns:mc="http://schemas.openxmlformats.org/markup-compatibility/2006" xmlns:aink="http://schemas.microsoft.com/office/drawing/2016/ink" xmlns:am3d="http://schemas.microsoft.com/office/drawing/2017/model3d" xmlns:o="urn:schemas-microsoft-com:office:office" xmlns:r="http://schemas.openxmlformats.org/officeDocument/2006/relationships" xmlns:m="http://schemas.openxmlformats.org/officeDocument/2006/math" xmlns:v="urn:schemas-microsoft-com:vml" xmlns:wp14="http://schemas.microsoft.com/office/word/2010/wordprocessingDrawing" xmlns:wp="http://schemas.openxmlformats.org/drawingml/2006/wordprocessingDrawing" xmlns:w10="urn:schemas-microsoft-com:office:word" xmlns:w="http://schemas.openxmlformats.org/wordprocessingml/2006/main" xmlns:w14="http://schemas.microsoft.com/office/word/2010/wordml" xmlns:w15="http://schemas.microsoft.com/office/word/2012/wordml" xmlns:w16cid="http://schemas.microsoft.com/office/word/2016/wordml/cid" xmlns:w16se="http://schemas.microsoft.com/office/word/2015/wordml/symex" xmlns:wpg="http://schemas.microsoft.com/office/word/2010/wordprocessingGroup" xmlns:wpi="http://schemas.microsoft.com/office/word/2010/wordprocessingInk" xmlns:wne="http://schemas.microsoft.com/office/word/2006/wordml" xmlns:wps="http://schemas.microsoft.com/office/word/2010/wordprocessingShape" mc:Ignorable="w14 w15 w16se w16cid wp14">
   <w:body>
     <w:p>
       <w:pPr>
@@ -183,7 +183,7 @@
               </wp:anchor>
             </w:drawing>
           </mc:Choice>
-          <mc:Fallback>
+          <mc:Fallback xmlns:w16="http://schemas.microsoft.com/office/word/2018/wordml" xmlns:w16cex="http://schemas.microsoft.com/office/word/2018/wordml/cex">
             <w:pict>
               <v:shapetype w14:anchorId="23036B3C" id="_x0000_t202" coordsize="21600,21600" o:spt="202" path="m,l,21600r21600,l21600,xe">
                 <v:stroke joinstyle="miter"/>
@@ -362,21 +362,7 @@
             <w:rStyle w:val="Collegamentoipertestuale"/>
             <w:noProof/>
           </w:rPr>
-          <w:t>Titolo ap</w:t>
-        </w:r>
-        <w:r>
-          <w:rPr>
-            <w:rStyle w:val="Collegamentoipertestuale"/>
-            <w:noProof/>
-          </w:rPr>
-          <w:t>p</w:t>
-        </w:r>
-        <w:r>
-          <w:rPr>
-            <w:rStyle w:val="Collegamentoipertestuale"/>
-            <w:noProof/>
-          </w:rPr>
-          <w:t>licazione</w:t>
+          <w:t>Titolo applicazione</w:t>
         </w:r>
         <w:r>
           <w:rPr>
@@ -446,21 +432,7 @@
             <w:rStyle w:val="Collegamentoipertestuale"/>
             <w:noProof/>
           </w:rPr>
-          <w:t>IND</w:t>
-        </w:r>
-        <w:r>
-          <w:rPr>
-            <w:rStyle w:val="Collegamentoipertestuale"/>
-            <w:noProof/>
-          </w:rPr>
-          <w:t>I</w:t>
-        </w:r>
-        <w:r>
-          <w:rPr>
-            <w:rStyle w:val="Collegamentoipertestuale"/>
-            <w:noProof/>
-          </w:rPr>
-          <w:t>CE</w:t>
+          <w:t>INDICE</w:t>
         </w:r>
         <w:r>
           <w:rPr>
@@ -530,35 +502,7 @@
             <w:rStyle w:val="Collegamentoipertestuale"/>
             <w:noProof/>
           </w:rPr>
-          <w:t>Piani</w:t>
-        </w:r>
-        <w:r>
-          <w:rPr>
-            <w:rStyle w:val="Collegamentoipertestuale"/>
-            <w:noProof/>
-          </w:rPr>
-          <w:t>f</w:t>
-        </w:r>
-        <w:r>
-          <w:rPr>
-            <w:rStyle w:val="Collegamentoipertestuale"/>
-            <w:noProof/>
-          </w:rPr>
-          <w:t>ic</w:t>
-        </w:r>
-        <w:r>
-          <w:rPr>
-            <w:rStyle w:val="Collegamentoipertestuale"/>
-            <w:noProof/>
-          </w:rPr>
-          <w:t>a</w:t>
-        </w:r>
-        <w:r>
-          <w:rPr>
-            <w:rStyle w:val="Collegamentoipertestuale"/>
-            <w:noProof/>
-          </w:rPr>
-          <w:t>zione</w:t>
+          <w:t>Pianificazione</w:t>
         </w:r>
         <w:r>
           <w:rPr>
@@ -628,35 +572,7 @@
             <w:rStyle w:val="Collegamentoipertestuale"/>
             <w:noProof/>
           </w:rPr>
-          <w:t>Scopo</w:t>
-        </w:r>
-        <w:r>
-          <w:rPr>
-            <w:rStyle w:val="Collegamentoipertestuale"/>
-            <w:noProof/>
-          </w:rPr>
-          <w:t xml:space="preserve"> </w:t>
-        </w:r>
-        <w:r>
-          <w:rPr>
-            <w:rStyle w:val="Collegamentoipertestuale"/>
-            <w:noProof/>
-          </w:rPr>
-          <w:t>dell’</w:t>
-        </w:r>
-        <w:r>
-          <w:rPr>
-            <w:rStyle w:val="Collegamentoipertestuale"/>
-            <w:noProof/>
-          </w:rPr>
-          <w:t>a</w:t>
-        </w:r>
-        <w:r>
-          <w:rPr>
-            <w:rStyle w:val="Collegamentoipertestuale"/>
-            <w:noProof/>
-          </w:rPr>
-          <w:t>pplicazione</w:t>
+          <w:t>Scopo dell’applicazione</w:t>
         </w:r>
         <w:r>
           <w:rPr>
@@ -733,49 +649,7 @@
             <w:rStyle w:val="Collegamentoipertestuale"/>
             <w:noProof/>
           </w:rPr>
-          <w:t>Destina</w:t>
-        </w:r>
-        <w:r>
-          <w:rPr>
-            <w:rStyle w:val="Collegamentoipertestuale"/>
-            <w:noProof/>
-          </w:rPr>
-          <w:t>t</w:t>
-        </w:r>
-        <w:r>
-          <w:rPr>
-            <w:rStyle w:val="Collegamentoipertestuale"/>
-            <w:noProof/>
-          </w:rPr>
-          <w:t>a</w:t>
-        </w:r>
-        <w:r>
-          <w:rPr>
-            <w:rStyle w:val="Collegamentoipertestuale"/>
-            <w:noProof/>
-          </w:rPr>
-          <w:t>r</w:t>
-        </w:r>
-        <w:r>
-          <w:rPr>
-            <w:rStyle w:val="Collegamentoipertestuale"/>
-            <w:noProof/>
-          </w:rPr>
-          <w:t>i dell</w:t>
-        </w:r>
-        <w:r>
-          <w:rPr>
-            <w:rStyle w:val="Collegamentoipertestuale"/>
-            <w:noProof/>
-          </w:rPr>
-          <w:t>’</w:t>
-        </w:r>
-        <w:r>
-          <w:rPr>
-            <w:rStyle w:val="Collegamentoipertestuale"/>
-            <w:noProof/>
-          </w:rPr>
-          <w:t>applicazione</w:t>
+          <w:t>Destinatari dell’applicazione</w:t>
         </w:r>
         <w:r>
           <w:rPr>
@@ -845,21 +719,7 @@
             <w:rStyle w:val="Collegamentoipertestuale"/>
             <w:noProof/>
           </w:rPr>
-          <w:t>I v</w:t>
-        </w:r>
-        <w:r>
-          <w:rPr>
-            <w:rStyle w:val="Collegamentoipertestuale"/>
-            <w:noProof/>
-          </w:rPr>
-          <w:t>i</w:t>
-        </w:r>
-        <w:r>
-          <w:rPr>
-            <w:rStyle w:val="Collegamentoipertestuale"/>
-            <w:noProof/>
-          </w:rPr>
-          <w:t>ncoli</w:t>
+          <w:t>I vincoli</w:t>
         </w:r>
         <w:r>
           <w:rPr>
@@ -929,35 +789,7 @@
             <w:rStyle w:val="Collegamentoipertestuale"/>
             <w:noProof/>
           </w:rPr>
-          <w:t>Ma</w:t>
-        </w:r>
-        <w:r>
-          <w:rPr>
-            <w:rStyle w:val="Collegamentoipertestuale"/>
-            <w:noProof/>
-          </w:rPr>
-          <w:t>n</w:t>
-        </w:r>
-        <w:r>
-          <w:rPr>
-            <w:rStyle w:val="Collegamentoipertestuale"/>
-            <w:noProof/>
-          </w:rPr>
-          <w:t>u</w:t>
-        </w:r>
-        <w:r>
-          <w:rPr>
-            <w:rStyle w:val="Collegamentoipertestuale"/>
-            <w:noProof/>
-          </w:rPr>
-          <w:t>a</w:t>
-        </w:r>
-        <w:r>
-          <w:rPr>
-            <w:rStyle w:val="Collegamentoipertestuale"/>
-            <w:noProof/>
-          </w:rPr>
-          <w:t>le di stile</w:t>
+          <w:t>Manuale di stile</w:t>
         </w:r>
         <w:r>
           <w:rPr>
@@ -1027,28 +859,7 @@
             <w:rStyle w:val="Collegamentoipertestuale"/>
             <w:noProof/>
           </w:rPr>
-          <w:t>Co</w:t>
-        </w:r>
-        <w:r>
-          <w:rPr>
-            <w:rStyle w:val="Collegamentoipertestuale"/>
-            <w:noProof/>
-          </w:rPr>
-          <w:t>s</w:t>
-        </w:r>
-        <w:r>
-          <w:rPr>
-            <w:rStyle w:val="Collegamentoipertestuale"/>
-            <w:noProof/>
-          </w:rPr>
-          <w:t>t</w:t>
-        </w:r>
-        <w:r>
-          <w:rPr>
-            <w:rStyle w:val="Collegamentoipertestuale"/>
-            <w:noProof/>
-          </w:rPr>
-          <w:t>i</w:t>
+          <w:t>Costi</w:t>
         </w:r>
         <w:r>
           <w:rPr>
@@ -1118,49 +929,7 @@
             <w:rStyle w:val="Collegamentoipertestuale"/>
             <w:noProof/>
           </w:rPr>
-          <w:t>Docu</w:t>
-        </w:r>
-        <w:r>
-          <w:rPr>
-            <w:rStyle w:val="Collegamentoipertestuale"/>
-            <w:noProof/>
-          </w:rPr>
-          <w:t>m</w:t>
-        </w:r>
-        <w:r>
-          <w:rPr>
-            <w:rStyle w:val="Collegamentoipertestuale"/>
-            <w:noProof/>
-          </w:rPr>
-          <w:t>ento d</w:t>
-        </w:r>
-        <w:r>
-          <w:rPr>
-            <w:rStyle w:val="Collegamentoipertestuale"/>
-            <w:noProof/>
-          </w:rPr>
-          <w:t>i</w:t>
-        </w:r>
-        <w:r>
-          <w:rPr>
-            <w:rStyle w:val="Collegamentoipertestuale"/>
-            <w:noProof/>
-          </w:rPr>
-          <w:t xml:space="preserve"> </w:t>
-        </w:r>
-        <w:r>
-          <w:rPr>
-            <w:rStyle w:val="Collegamentoipertestuale"/>
-            <w:noProof/>
-          </w:rPr>
-          <w:t>P</w:t>
-        </w:r>
-        <w:r>
-          <w:rPr>
-            <w:rStyle w:val="Collegamentoipertestuale"/>
-            <w:noProof/>
-          </w:rPr>
-          <w:t>ianificazione</w:t>
+          <w:t>Documento di Pianificazione</w:t>
         </w:r>
         <w:r>
           <w:rPr>
@@ -1224,104 +993,63 @@
           <w:lang w:eastAsia="it-IT"/>
         </w:rPr>
       </w:pPr>
-      <w:r>
-        <w:fldChar w:fldCharType="begin"/>
-      </w:r>
-      <w:r>
-        <w:instrText>HYPERLINK  \l "_8)_Risorse"</w:instrText>
-      </w:r>
-      <w:r>
-        <w:fldChar w:fldCharType="separate"/>
-      </w:r>
-      <w:r>
-        <w:rPr>
-          <w:rStyle w:val="Collegamentoipertestuale"/>
-          <w:noProof/>
-        </w:rPr>
-        <w:t>Ris</w:t>
-      </w:r>
-      <w:r>
-        <w:rPr>
-          <w:rStyle w:val="Collegamentoipertestuale"/>
-          <w:noProof/>
-        </w:rPr>
-        <w:t>o</w:t>
-      </w:r>
-      <w:r>
-        <w:rPr>
-          <w:rStyle w:val="Collegamentoipertestuale"/>
-          <w:noProof/>
-        </w:rPr>
-        <w:t>r</w:t>
-      </w:r>
-      <w:r>
-        <w:rPr>
-          <w:rStyle w:val="Collegamentoipertestuale"/>
-          <w:noProof/>
-        </w:rPr>
-        <w:t>s</w:t>
-      </w:r>
-      <w:r>
-        <w:rPr>
-          <w:rStyle w:val="Collegamentoipertestuale"/>
-          <w:noProof/>
-        </w:rPr>
-        <w:t>e</w:t>
-      </w:r>
-      <w:r>
-        <w:rPr>
-          <w:noProof/>
-          <w:webHidden/>
-        </w:rPr>
-        <w:tab/>
-      </w:r>
-      <w:r>
-        <w:rPr>
-          <w:noProof/>
-          <w:webHidden/>
-        </w:rPr>
-        <w:fldChar w:fldCharType="begin"/>
-      </w:r>
-      <w:r>
-        <w:rPr>
-          <w:noProof/>
-          <w:webHidden/>
-        </w:rPr>
-        <w:instrText xml:space="preserve"> PAGEREF _Toc39141795 \h </w:instrText>
-      </w:r>
-      <w:r>
-        <w:rPr>
-          <w:noProof/>
-          <w:webHidden/>
-        </w:rPr>
-      </w:r>
-      <w:r>
-        <w:rPr>
-          <w:noProof/>
-          <w:webHidden/>
-        </w:rPr>
-        <w:fldChar w:fldCharType="separate"/>
-      </w:r>
-      <w:r>
-        <w:rPr>
-          <w:noProof/>
-          <w:webHidden/>
-        </w:rPr>
-        <w:t>9</w:t>
-      </w:r>
-      <w:r>
-        <w:rPr>
-          <w:noProof/>
-          <w:webHidden/>
-        </w:rPr>
-        <w:fldChar w:fldCharType="end"/>
-      </w:r>
-      <w:r>
-        <w:rPr>
-          <w:noProof/>
-        </w:rPr>
-        <w:fldChar w:fldCharType="end"/>
-      </w:r>
+      <w:hyperlink w:anchor="_8)_Risorse" w:history="1">
+        <w:r>
+          <w:rPr>
+            <w:rStyle w:val="Collegamentoipertestuale"/>
+            <w:noProof/>
+          </w:rPr>
+          <w:t>Risorse</w:t>
+        </w:r>
+        <w:r>
+          <w:rPr>
+            <w:noProof/>
+            <w:webHidden/>
+          </w:rPr>
+          <w:tab/>
+        </w:r>
+        <w:r>
+          <w:rPr>
+            <w:noProof/>
+            <w:webHidden/>
+          </w:rPr>
+          <w:fldChar w:fldCharType="begin"/>
+        </w:r>
+        <w:r>
+          <w:rPr>
+            <w:noProof/>
+            <w:webHidden/>
+          </w:rPr>
+          <w:instrText xml:space="preserve"> PAGEREF _Toc39141795 \h </w:instrText>
+        </w:r>
+        <w:r>
+          <w:rPr>
+            <w:noProof/>
+            <w:webHidden/>
+          </w:rPr>
+        </w:r>
+        <w:r>
+          <w:rPr>
+            <w:noProof/>
+            <w:webHidden/>
+          </w:rPr>
+          <w:fldChar w:fldCharType="separate"/>
+        </w:r>
+        <w:r>
+          <w:rPr>
+            <w:noProof/>
+            <w:webHidden/>
+          </w:rPr>
+          <w:t>9</w:t>
+        </w:r>
+        <w:r>
+          <w:rPr>
+            <w:noProof/>
+            <w:webHidden/>
+          </w:rPr>
+          <w:fldChar w:fldCharType="end"/>
+        </w:r>
+      </w:hyperlink>
     </w:p>
     <w:p>
       <w:r>
@@ -2354,7 +2082,13 @@
     <w:p/>
     <w:p>
       <w:r>
-        <w:t>Il prodotto sarà infine accompagnato da un manuale d’suo in versione elettronica.</w:t>
+        <w:t>Il prodotto sarà infine accompagnato da un manuale d’u</w:t>
+      </w:r>
+      <w:r>
+        <w:t>s</w:t>
+      </w:r>
+      <w:r>
+        <w:t>o in versione elettronica.</w:t>
       </w:r>
     </w:p>
     <w:p>
@@ -2422,7 +2156,13 @@
         <w:t xml:space="preserve">L’applicazione avrà uno stile </w:t>
       </w:r>
       <w:r>
-        <w:t>minimalista, con un effetto “pixel” che ricorda molto i videogiochi degli anni 80/90. In linea generale il prodotto si presenterà con una grafica non molto elaborata, ma che garantisce un’immediata comprensione degli ambienti di gioco e dei vari personaggi a schermo.</w:t>
+        <w:t>minimalista, con un effetto “pixel</w:t>
+      </w:r>
+      <w:r>
+        <w:t>-art</w:t>
+      </w:r>
+      <w:r>
+        <w:t>” che ricorda molto i videogiochi degli anni 80/90. In linea generale il prodotto si presenterà con una grafica non molto elaborata, ma che garantisce un’immediata comprensione degli ambienti di gioco e dei vari personaggi a schermo.</w:t>
       </w:r>
     </w:p>
     <w:p>
@@ -2448,6 +2188,9 @@
       <w:r>
         <w:t>Font: si useranno per i titoli lo stile “???” e per le sezioni descrittive dei font “?????”</w:t>
       </w:r>
+      <w:r>
+        <w:t>;</w:t>
+      </w:r>
     </w:p>
     <w:p>
       <w:pPr>
@@ -2460,6 +2203,9 @@
       <w:r>
         <w:t xml:space="preserve">Audio: </w:t>
       </w:r>
+      <w:r>
+        <w:t>si utilizzeranno effetti sonori e musiche ad 8-bit, per far immergere meglio il giocatore nell’atmosfera retrò che vogliamo restituire.</w:t>
+      </w:r>
     </w:p>
     <w:p>
       <w:pPr>
@@ -2608,6 +2354,7 @@
         </w:rPr>
       </w:pPr>
       <w:r>
+        <w:lastRenderedPageBreak/>
         <w:br w:type="page"/>
       </w:r>
     </w:p>
@@ -2749,7 +2496,11 @@
             <w:tcW w:w="3287" w:type="dxa"/>
             <w:shd w:val="clear" w:color="auto" w:fill="DEEAF6" w:themeFill="accent5" w:themeFillTint="33"/>
           </w:tcPr>
-          <w:p/>
+          <w:p>
+            <w:r>
+              <w:t>6 ore</w:t>
+            </w:r>
+          </w:p>
         </w:tc>
       </w:tr>
       <w:tr>
@@ -2781,7 +2532,11 @@
           <w:tcPr>
             <w:tcW w:w="3287" w:type="dxa"/>
           </w:tcPr>
-          <w:p/>
+          <w:p>
+            <w:r>
+              <w:t>3 ore</w:t>
+            </w:r>
+          </w:p>
         </w:tc>
       </w:tr>
       <w:tr>
@@ -2815,7 +2570,11 @@
             <w:tcW w:w="3287" w:type="dxa"/>
             <w:shd w:val="clear" w:color="auto" w:fill="DEEAF6" w:themeFill="accent5" w:themeFillTint="33"/>
           </w:tcPr>
-          <w:p/>
+          <w:p>
+            <w:r>
+              <w:t>2 ore</w:t>
+            </w:r>
+          </w:p>
         </w:tc>
       </w:tr>
       <w:tr>
@@ -3109,7 +2868,11 @@
             <w:tcW w:w="3287" w:type="dxa"/>
             <w:shd w:val="clear" w:color="auto" w:fill="DEEAF6" w:themeFill="accent5" w:themeFillTint="33"/>
           </w:tcPr>
-          <w:p/>
+          <w:p>
+            <w:r>
+              <w:t>12 ore</w:t>
+            </w:r>
+          </w:p>
         </w:tc>
       </w:tr>
       <w:tr>
@@ -3177,7 +2940,7 @@
           </w:tcPr>
           <w:p>
             <w:r>
-              <w:t>Elaborazione del materiale video grafico</w:t>
+              <w:t>Elaborazione del materiale videografico</w:t>
             </w:r>
           </w:p>
         </w:tc>
@@ -3186,7 +2949,11 @@
             <w:tcW w:w="3287" w:type="dxa"/>
             <w:shd w:val="clear" w:color="auto" w:fill="DEEAF6" w:themeFill="accent5" w:themeFillTint="33"/>
           </w:tcPr>
-          <w:p/>
+          <w:p>
+            <w:r>
+              <w:t>24 ore</w:t>
+            </w:r>
+          </w:p>
         </w:tc>
       </w:tr>
       <w:tr>
@@ -3218,7 +2985,11 @@
           <w:tcPr>
             <w:tcW w:w="3287" w:type="dxa"/>
           </w:tcPr>
-          <w:p/>
+          <w:p>
+            <w:r>
+              <w:t>1 ora</w:t>
+            </w:r>
+          </w:p>
         </w:tc>
       </w:tr>
       <w:tr>
@@ -3252,7 +3023,11 @@
             <w:tcW w:w="3287" w:type="dxa"/>
             <w:shd w:val="clear" w:color="auto" w:fill="DEEAF6" w:themeFill="accent5" w:themeFillTint="33"/>
           </w:tcPr>
-          <w:p/>
+          <w:p>
+            <w:r>
+              <w:t>1 ora</w:t>
+            </w:r>
+          </w:p>
         </w:tc>
       </w:tr>
       <w:tr>
@@ -4280,15 +4055,7 @@
     <w:p/>
     <w:p>
       <w:r>
-        <w:t xml:space="preserve">Di seguito la presentazione </w:t>
-      </w:r>
-      <w:proofErr w:type="gramStart"/>
-      <w:r>
-        <w:t>del team</w:t>
-      </w:r>
-      <w:proofErr w:type="gramEnd"/>
-      <w:r>
-        <w:t xml:space="preserve"> di progettazione e sviluppo dell’applicazione e distribuzione del lavoro:</w:t>
+        <w:t>Di seguito la presentazione del team di progettazione e sviluppo dell’applicazione e distribuzione del lavoro:</w:t>
       </w:r>
       <w:r>
         <w:tab/>
@@ -4409,6 +4176,8 @@
       <w:r>
         <w:t xml:space="preserve"> e ogni altra informazione riguardo i moduli ECDL è stata reperita su internet da fonti verificate.</w:t>
       </w:r>
+      <w:bookmarkStart w:id="11" w:name="_GoBack"/>
+      <w:bookmarkEnd w:id="11"/>
     </w:p>
     <w:p/>
     <w:p/>
@@ -4639,7 +4408,7 @@
 </file>
 
 <file path=word/endnotes.xml><?xml version="1.0" encoding="utf-8"?>
-<w:endnotes xmlns:wpc="http://schemas.microsoft.com/office/word/2010/wordprocessingCanvas" xmlns:cx="http://schemas.microsoft.com/office/drawing/2014/chartex" xmlns:cx1="http://schemas.microsoft.com/office/drawing/2015/9/8/chartex" xmlns:cx2="http://schemas.microsoft.com/office/drawing/2015/10/21/chartex" xmlns:cx3="http://schemas.microsoft.com/office/drawing/2016/5/9/chartex" xmlns:cx4="http://schemas.microsoft.com/office/drawing/2016/5/10/chartex" xmlns:cx5="http://schemas.microsoft.com/office/drawing/2016/5/11/chartex" xmlns:cx6="http://schemas.microsoft.com/office/drawing/2016/5/12/chartex" xmlns:cx7="http://schemas.microsoft.com/office/drawing/2016/5/13/chartex" xmlns:cx8="http://schemas.microsoft.com/office/drawing/2016/5/14/chartex" xmlns:mc="http://schemas.openxmlformats.org/markup-compatibility/2006" xmlns:aink="http://schemas.microsoft.com/office/drawing/2016/ink" xmlns:am3d="http://schemas.microsoft.com/office/drawing/2017/model3d" xmlns:o="urn:schemas-microsoft-com:office:office" xmlns:r="http://schemas.openxmlformats.org/officeDocument/2006/relationships" xmlns:m="http://schemas.openxmlformats.org/officeDocument/2006/math" xmlns:v="urn:schemas-microsoft-com:vml" xmlns:wp14="http://schemas.microsoft.com/office/word/2010/wordprocessingDrawing" xmlns:wp="http://schemas.openxmlformats.org/drawingml/2006/wordprocessingDrawing" xmlns:w10="urn:schemas-microsoft-com:office:word" xmlns:w="http://schemas.openxmlformats.org/wordprocessingml/2006/main" xmlns:w14="http://schemas.microsoft.com/office/word/2010/wordml" xmlns:w15="http://schemas.microsoft.com/office/word/2012/wordml" xmlns:w16cex="http://schemas.microsoft.com/office/word/2018/wordml/cex" xmlns:w16cid="http://schemas.microsoft.com/office/word/2016/wordml/cid" xmlns:w16="http://schemas.microsoft.com/office/word/2018/wordml" xmlns:w16se="http://schemas.microsoft.com/office/word/2015/wordml/symex" xmlns:wpg="http://schemas.microsoft.com/office/word/2010/wordprocessingGroup" xmlns:wpi="http://schemas.microsoft.com/office/word/2010/wordprocessingInk" xmlns:wne="http://schemas.microsoft.com/office/word/2006/wordml" xmlns:wps="http://schemas.microsoft.com/office/word/2010/wordprocessingShape" mc:Ignorable="w14 w15 w16se w16cid w16 w16cex wp14">
+<w:endnotes xmlns:wpc="http://schemas.microsoft.com/office/word/2010/wordprocessingCanvas" xmlns:cx="http://schemas.microsoft.com/office/drawing/2014/chartex" xmlns:cx1="http://schemas.microsoft.com/office/drawing/2015/9/8/chartex" xmlns:cx2="http://schemas.microsoft.com/office/drawing/2015/10/21/chartex" xmlns:cx3="http://schemas.microsoft.com/office/drawing/2016/5/9/chartex" xmlns:cx4="http://schemas.microsoft.com/office/drawing/2016/5/10/chartex" xmlns:cx5="http://schemas.microsoft.com/office/drawing/2016/5/11/chartex" xmlns:cx6="http://schemas.microsoft.com/office/drawing/2016/5/12/chartex" xmlns:cx7="http://schemas.microsoft.com/office/drawing/2016/5/13/chartex" xmlns:cx8="http://schemas.microsoft.com/office/drawing/2016/5/14/chartex" xmlns:mc="http://schemas.openxmlformats.org/markup-compatibility/2006" xmlns:aink="http://schemas.microsoft.com/office/drawing/2016/ink" xmlns:am3d="http://schemas.microsoft.com/office/drawing/2017/model3d" xmlns:o="urn:schemas-microsoft-com:office:office" xmlns:r="http://schemas.openxmlformats.org/officeDocument/2006/relationships" xmlns:m="http://schemas.openxmlformats.org/officeDocument/2006/math" xmlns:v="urn:schemas-microsoft-com:vml" xmlns:wp14="http://schemas.microsoft.com/office/word/2010/wordprocessingDrawing" xmlns:wp="http://schemas.openxmlformats.org/drawingml/2006/wordprocessingDrawing" xmlns:w10="urn:schemas-microsoft-com:office:word" xmlns:w="http://schemas.openxmlformats.org/wordprocessingml/2006/main" xmlns:w14="http://schemas.microsoft.com/office/word/2010/wordml" xmlns:w15="http://schemas.microsoft.com/office/word/2012/wordml" xmlns:w16cid="http://schemas.microsoft.com/office/word/2016/wordml/cid" xmlns:w16se="http://schemas.microsoft.com/office/word/2015/wordml/symex" xmlns:wpg="http://schemas.microsoft.com/office/word/2010/wordprocessingGroup" xmlns:wpi="http://schemas.microsoft.com/office/word/2010/wordprocessingInk" xmlns:wne="http://schemas.microsoft.com/office/word/2006/wordml" xmlns:wps="http://schemas.microsoft.com/office/word/2010/wordprocessingShape" mc:Ignorable="w14 w15 w16se w16cid wp14">
   <w:endnote w:type="separator" w:id="-1">
     <w:p>
       <w:r>
@@ -4658,7 +4427,7 @@
 </file>
 
 <file path=word/footer1.xml><?xml version="1.0" encoding="utf-8"?>
-<w:ftr xmlns:wpc="http://schemas.microsoft.com/office/word/2010/wordprocessingCanvas" xmlns:cx="http://schemas.microsoft.com/office/drawing/2014/chartex" xmlns:cx1="http://schemas.microsoft.com/office/drawing/2015/9/8/chartex" xmlns:cx2="http://schemas.microsoft.com/office/drawing/2015/10/21/chartex" xmlns:cx3="http://schemas.microsoft.com/office/drawing/2016/5/9/chartex" xmlns:cx4="http://schemas.microsoft.com/office/drawing/2016/5/10/chartex" xmlns:cx5="http://schemas.microsoft.com/office/drawing/2016/5/11/chartex" xmlns:cx6="http://schemas.microsoft.com/office/drawing/2016/5/12/chartex" xmlns:cx7="http://schemas.microsoft.com/office/drawing/2016/5/13/chartex" xmlns:cx8="http://schemas.microsoft.com/office/drawing/2016/5/14/chartex" xmlns:mc="http://schemas.openxmlformats.org/markup-compatibility/2006" xmlns:aink="http://schemas.microsoft.com/office/drawing/2016/ink" xmlns:am3d="http://schemas.microsoft.com/office/drawing/2017/model3d" xmlns:o="urn:schemas-microsoft-com:office:office" xmlns:r="http://schemas.openxmlformats.org/officeDocument/2006/relationships" xmlns:m="http://schemas.openxmlformats.org/officeDocument/2006/math" xmlns:v="urn:schemas-microsoft-com:vml" xmlns:wp14="http://schemas.microsoft.com/office/word/2010/wordprocessingDrawing" xmlns:wp="http://schemas.openxmlformats.org/drawingml/2006/wordprocessingDrawing" xmlns:w10="urn:schemas-microsoft-com:office:word" xmlns:w="http://schemas.openxmlformats.org/wordprocessingml/2006/main" xmlns:w14="http://schemas.microsoft.com/office/word/2010/wordml" xmlns:w15="http://schemas.microsoft.com/office/word/2012/wordml" xmlns:w16cex="http://schemas.microsoft.com/office/word/2018/wordml/cex" xmlns:w16cid="http://schemas.microsoft.com/office/word/2016/wordml/cid" xmlns:w16="http://schemas.microsoft.com/office/word/2018/wordml" xmlns:w16se="http://schemas.microsoft.com/office/word/2015/wordml/symex" xmlns:wpg="http://schemas.microsoft.com/office/word/2010/wordprocessingGroup" xmlns:wpi="http://schemas.microsoft.com/office/word/2010/wordprocessingInk" xmlns:wne="http://schemas.microsoft.com/office/word/2006/wordml" xmlns:wps="http://schemas.microsoft.com/office/word/2010/wordprocessingShape" mc:Ignorable="w14 w15 w16se w16cid w16 w16cex wp14">
+<w:ftr xmlns:wpc="http://schemas.microsoft.com/office/word/2010/wordprocessingCanvas" xmlns:cx="http://schemas.microsoft.com/office/drawing/2014/chartex" xmlns:cx1="http://schemas.microsoft.com/office/drawing/2015/9/8/chartex" xmlns:cx2="http://schemas.microsoft.com/office/drawing/2015/10/21/chartex" xmlns:cx3="http://schemas.microsoft.com/office/drawing/2016/5/9/chartex" xmlns:cx4="http://schemas.microsoft.com/office/drawing/2016/5/10/chartex" xmlns:cx5="http://schemas.microsoft.com/office/drawing/2016/5/11/chartex" xmlns:cx6="http://schemas.microsoft.com/office/drawing/2016/5/12/chartex" xmlns:cx7="http://schemas.microsoft.com/office/drawing/2016/5/13/chartex" xmlns:cx8="http://schemas.microsoft.com/office/drawing/2016/5/14/chartex" xmlns:mc="http://schemas.openxmlformats.org/markup-compatibility/2006" xmlns:aink="http://schemas.microsoft.com/office/drawing/2016/ink" xmlns:am3d="http://schemas.microsoft.com/office/drawing/2017/model3d" xmlns:o="urn:schemas-microsoft-com:office:office" xmlns:r="http://schemas.openxmlformats.org/officeDocument/2006/relationships" xmlns:m="http://schemas.openxmlformats.org/officeDocument/2006/math" xmlns:v="urn:schemas-microsoft-com:vml" xmlns:wp14="http://schemas.microsoft.com/office/word/2010/wordprocessingDrawing" xmlns:wp="http://schemas.openxmlformats.org/drawingml/2006/wordprocessingDrawing" xmlns:w10="urn:schemas-microsoft-com:office:word" xmlns:w="http://schemas.openxmlformats.org/wordprocessingml/2006/main" xmlns:w14="http://schemas.microsoft.com/office/word/2010/wordml" xmlns:w15="http://schemas.microsoft.com/office/word/2012/wordml" xmlns:w16cid="http://schemas.microsoft.com/office/word/2016/wordml/cid" xmlns:w16se="http://schemas.microsoft.com/office/word/2015/wordml/symex" xmlns:wpg="http://schemas.microsoft.com/office/word/2010/wordprocessingGroup" xmlns:wpi="http://schemas.microsoft.com/office/word/2010/wordprocessingInk" xmlns:wne="http://schemas.microsoft.com/office/word/2006/wordml" xmlns:wps="http://schemas.microsoft.com/office/word/2010/wordprocessingShape" mc:Ignorable="w14 w15 w16se w16cid wp14">
   <w:sdt>
     <w:sdtPr>
       <w:rPr>
@@ -4715,7 +4484,7 @@
 </file>
 
 <file path=word/footer2.xml><?xml version="1.0" encoding="utf-8"?>
-<w:ftr xmlns:wpc="http://schemas.microsoft.com/office/word/2010/wordprocessingCanvas" xmlns:cx="http://schemas.microsoft.com/office/drawing/2014/chartex" xmlns:cx1="http://schemas.microsoft.com/office/drawing/2015/9/8/chartex" xmlns:cx2="http://schemas.microsoft.com/office/drawing/2015/10/21/chartex" xmlns:cx3="http://schemas.microsoft.com/office/drawing/2016/5/9/chartex" xmlns:cx4="http://schemas.microsoft.com/office/drawing/2016/5/10/chartex" xmlns:cx5="http://schemas.microsoft.com/office/drawing/2016/5/11/chartex" xmlns:cx6="http://schemas.microsoft.com/office/drawing/2016/5/12/chartex" xmlns:cx7="http://schemas.microsoft.com/office/drawing/2016/5/13/chartex" xmlns:cx8="http://schemas.microsoft.com/office/drawing/2016/5/14/chartex" xmlns:mc="http://schemas.openxmlformats.org/markup-compatibility/2006" xmlns:aink="http://schemas.microsoft.com/office/drawing/2016/ink" xmlns:am3d="http://schemas.microsoft.com/office/drawing/2017/model3d" xmlns:o="urn:schemas-microsoft-com:office:office" xmlns:r="http://schemas.openxmlformats.org/officeDocument/2006/relationships" xmlns:m="http://schemas.openxmlformats.org/officeDocument/2006/math" xmlns:v="urn:schemas-microsoft-com:vml" xmlns:wp14="http://schemas.microsoft.com/office/word/2010/wordprocessingDrawing" xmlns:wp="http://schemas.openxmlformats.org/drawingml/2006/wordprocessingDrawing" xmlns:w10="urn:schemas-microsoft-com:office:word" xmlns:w="http://schemas.openxmlformats.org/wordprocessingml/2006/main" xmlns:w14="http://schemas.microsoft.com/office/word/2010/wordml" xmlns:w15="http://schemas.microsoft.com/office/word/2012/wordml" xmlns:w16cex="http://schemas.microsoft.com/office/word/2018/wordml/cex" xmlns:w16cid="http://schemas.microsoft.com/office/word/2016/wordml/cid" xmlns:w16="http://schemas.microsoft.com/office/word/2018/wordml" xmlns:w16se="http://schemas.microsoft.com/office/word/2015/wordml/symex" xmlns:wpg="http://schemas.microsoft.com/office/word/2010/wordprocessingGroup" xmlns:wpi="http://schemas.microsoft.com/office/word/2010/wordprocessingInk" xmlns:wne="http://schemas.microsoft.com/office/word/2006/wordml" xmlns:wps="http://schemas.microsoft.com/office/word/2010/wordprocessingShape" mc:Ignorable="w14 w15 w16se w16cid w16 w16cex wp14">
+<w:ftr xmlns:wpc="http://schemas.microsoft.com/office/word/2010/wordprocessingCanvas" xmlns:cx="http://schemas.microsoft.com/office/drawing/2014/chartex" xmlns:cx1="http://schemas.microsoft.com/office/drawing/2015/9/8/chartex" xmlns:cx2="http://schemas.microsoft.com/office/drawing/2015/10/21/chartex" xmlns:cx3="http://schemas.microsoft.com/office/drawing/2016/5/9/chartex" xmlns:cx4="http://schemas.microsoft.com/office/drawing/2016/5/10/chartex" xmlns:cx5="http://schemas.microsoft.com/office/drawing/2016/5/11/chartex" xmlns:cx6="http://schemas.microsoft.com/office/drawing/2016/5/12/chartex" xmlns:cx7="http://schemas.microsoft.com/office/drawing/2016/5/13/chartex" xmlns:cx8="http://schemas.microsoft.com/office/drawing/2016/5/14/chartex" xmlns:mc="http://schemas.openxmlformats.org/markup-compatibility/2006" xmlns:aink="http://schemas.microsoft.com/office/drawing/2016/ink" xmlns:am3d="http://schemas.microsoft.com/office/drawing/2017/model3d" xmlns:o="urn:schemas-microsoft-com:office:office" xmlns:r="http://schemas.openxmlformats.org/officeDocument/2006/relationships" xmlns:m="http://schemas.openxmlformats.org/officeDocument/2006/math" xmlns:v="urn:schemas-microsoft-com:vml" xmlns:wp14="http://schemas.microsoft.com/office/word/2010/wordprocessingDrawing" xmlns:wp="http://schemas.openxmlformats.org/drawingml/2006/wordprocessingDrawing" xmlns:w10="urn:schemas-microsoft-com:office:word" xmlns:w="http://schemas.openxmlformats.org/wordprocessingml/2006/main" xmlns:w14="http://schemas.microsoft.com/office/word/2010/wordml" xmlns:w15="http://schemas.microsoft.com/office/word/2012/wordml" xmlns:w16cid="http://schemas.microsoft.com/office/word/2016/wordml/cid" xmlns:w16se="http://schemas.microsoft.com/office/word/2015/wordml/symex" xmlns:wpg="http://schemas.microsoft.com/office/word/2010/wordprocessingGroup" xmlns:wpi="http://schemas.microsoft.com/office/word/2010/wordprocessingInk" xmlns:wne="http://schemas.microsoft.com/office/word/2006/wordml" xmlns:wps="http://schemas.microsoft.com/office/word/2010/wordprocessingShape" mc:Ignorable="w14 w15 w16se w16cid wp14">
   <w:sdt>
     <w:sdtPr>
       <w:rPr>
@@ -4846,7 +4615,7 @@
             </wp:anchor>
           </w:drawing>
         </mc:Choice>
-        <mc:Fallback>
+        <mc:Fallback xmlns:w16="http://schemas.microsoft.com/office/word/2018/wordml" xmlns:w16cex="http://schemas.microsoft.com/office/word/2018/wordml/cex">
           <w:pict>
             <v:line w14:anchorId="4B842348" id="Connettore diritto 4" o:spid="_x0000_s1026" style="position:absolute;z-index:251660288;visibility:visible;mso-wrap-style:square;mso-width-percent:0;mso-wrap-distance-left:9pt;mso-wrap-distance-top:0;mso-wrap-distance-right:9pt;mso-wrap-distance-bottom:0;mso-position-horizontal:right;mso-position-horizontal-relative:margin;mso-position-vertical:absolute;mso-position-vertical-relative:text;mso-width-percent:0;mso-width-relative:margin" from="427.65pt,-7.1pt" to="906.5pt,-6.65pt" o:gfxdata="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" strokecolor="#4472c4 [3204]" strokeweight="1.5pt">
               <v:stroke joinstyle="miter"/>
@@ -4911,7 +4680,7 @@
 </file>
 
 <file path=word/footnotes.xml><?xml version="1.0" encoding="utf-8"?>
-<w:footnotes xmlns:wpc="http://schemas.microsoft.com/office/word/2010/wordprocessingCanvas" xmlns:cx="http://schemas.microsoft.com/office/drawing/2014/chartex" xmlns:cx1="http://schemas.microsoft.com/office/drawing/2015/9/8/chartex" xmlns:cx2="http://schemas.microsoft.com/office/drawing/2015/10/21/chartex" xmlns:cx3="http://schemas.microsoft.com/office/drawing/2016/5/9/chartex" xmlns:cx4="http://schemas.microsoft.com/office/drawing/2016/5/10/chartex" xmlns:cx5="http://schemas.microsoft.com/office/drawing/2016/5/11/chartex" xmlns:cx6="http://schemas.microsoft.com/office/drawing/2016/5/12/chartex" xmlns:cx7="http://schemas.microsoft.com/office/drawing/2016/5/13/chartex" xmlns:cx8="http://schemas.microsoft.com/office/drawing/2016/5/14/chartex" xmlns:mc="http://schemas.openxmlformats.org/markup-compatibility/2006" xmlns:aink="http://schemas.microsoft.com/office/drawing/2016/ink" xmlns:am3d="http://schemas.microsoft.com/office/drawing/2017/model3d" xmlns:o="urn:schemas-microsoft-com:office:office" xmlns:r="http://schemas.openxmlformats.org/officeDocument/2006/relationships" xmlns:m="http://schemas.openxmlformats.org/officeDocument/2006/math" xmlns:v="urn:schemas-microsoft-com:vml" xmlns:wp14="http://schemas.microsoft.com/office/word/2010/wordprocessingDrawing" xmlns:wp="http://schemas.openxmlformats.org/drawingml/2006/wordprocessingDrawing" xmlns:w10="urn:schemas-microsoft-com:office:word" xmlns:w="http://schemas.openxmlformats.org/wordprocessingml/2006/main" xmlns:w14="http://schemas.microsoft.com/office/word/2010/wordml" xmlns:w15="http://schemas.microsoft.com/office/word/2012/wordml" xmlns:w16cex="http://schemas.microsoft.com/office/word/2018/wordml/cex" xmlns:w16cid="http://schemas.microsoft.com/office/word/2016/wordml/cid" xmlns:w16="http://schemas.microsoft.com/office/word/2018/wordml" xmlns:w16se="http://schemas.microsoft.com/office/word/2015/wordml/symex" xmlns:wpg="http://schemas.microsoft.com/office/word/2010/wordprocessingGroup" xmlns:wpi="http://schemas.microsoft.com/office/word/2010/wordprocessingInk" xmlns:wne="http://schemas.microsoft.com/office/word/2006/wordml" xmlns:wps="http://schemas.microsoft.com/office/word/2010/wordprocessingShape" mc:Ignorable="w14 w15 w16se w16cid w16 w16cex wp14">
+<w:footnotes xmlns:wpc="http://schemas.microsoft.com/office/word/2010/wordprocessingCanvas" xmlns:cx="http://schemas.microsoft.com/office/drawing/2014/chartex" xmlns:cx1="http://schemas.microsoft.com/office/drawing/2015/9/8/chartex" xmlns:cx2="http://schemas.microsoft.com/office/drawing/2015/10/21/chartex" xmlns:cx3="http://schemas.microsoft.com/office/drawing/2016/5/9/chartex" xmlns:cx4="http://schemas.microsoft.com/office/drawing/2016/5/10/chartex" xmlns:cx5="http://schemas.microsoft.com/office/drawing/2016/5/11/chartex" xmlns:cx6="http://schemas.microsoft.com/office/drawing/2016/5/12/chartex" xmlns:cx7="http://schemas.microsoft.com/office/drawing/2016/5/13/chartex" xmlns:cx8="http://schemas.microsoft.com/office/drawing/2016/5/14/chartex" xmlns:mc="http://schemas.openxmlformats.org/markup-compatibility/2006" xmlns:aink="http://schemas.microsoft.com/office/drawing/2016/ink" xmlns:am3d="http://schemas.microsoft.com/office/drawing/2017/model3d" xmlns:o="urn:schemas-microsoft-com:office:office" xmlns:r="http://schemas.openxmlformats.org/officeDocument/2006/relationships" xmlns:m="http://schemas.openxmlformats.org/officeDocument/2006/math" xmlns:v="urn:schemas-microsoft-com:vml" xmlns:wp14="http://schemas.microsoft.com/office/word/2010/wordprocessingDrawing" xmlns:wp="http://schemas.openxmlformats.org/drawingml/2006/wordprocessingDrawing" xmlns:w10="urn:schemas-microsoft-com:office:word" xmlns:w="http://schemas.openxmlformats.org/wordprocessingml/2006/main" xmlns:w14="http://schemas.microsoft.com/office/word/2010/wordml" xmlns:w15="http://schemas.microsoft.com/office/word/2012/wordml" xmlns:w16cid="http://schemas.microsoft.com/office/word/2016/wordml/cid" xmlns:w16se="http://schemas.microsoft.com/office/word/2015/wordml/symex" xmlns:wpg="http://schemas.microsoft.com/office/word/2010/wordprocessingGroup" xmlns:wpi="http://schemas.microsoft.com/office/word/2010/wordprocessingInk" xmlns:wne="http://schemas.microsoft.com/office/word/2006/wordml" xmlns:wps="http://schemas.microsoft.com/office/word/2010/wordprocessingShape" mc:Ignorable="w14 w15 w16se w16cid wp14">
   <w:footnote w:type="separator" w:id="-1">
     <w:p>
       <w:r>
@@ -4930,7 +4699,7 @@
 </file>
 
 <file path=word/header1.xml><?xml version="1.0" encoding="utf-8"?>
-<w:hdr xmlns:wpc="http://schemas.microsoft.com/office/word/2010/wordprocessingCanvas" xmlns:cx="http://schemas.microsoft.com/office/drawing/2014/chartex" xmlns:cx1="http://schemas.microsoft.com/office/drawing/2015/9/8/chartex" xmlns:cx2="http://schemas.microsoft.com/office/drawing/2015/10/21/chartex" xmlns:cx3="http://schemas.microsoft.com/office/drawing/2016/5/9/chartex" xmlns:cx4="http://schemas.microsoft.com/office/drawing/2016/5/10/chartex" xmlns:cx5="http://schemas.microsoft.com/office/drawing/2016/5/11/chartex" xmlns:cx6="http://schemas.microsoft.com/office/drawing/2016/5/12/chartex" xmlns:cx7="http://schemas.microsoft.com/office/drawing/2016/5/13/chartex" xmlns:cx8="http://schemas.microsoft.com/office/drawing/2016/5/14/chartex" xmlns:mc="http://schemas.openxmlformats.org/markup-compatibility/2006" xmlns:aink="http://schemas.microsoft.com/office/drawing/2016/ink" xmlns:am3d="http://schemas.microsoft.com/office/drawing/2017/model3d" xmlns:o="urn:schemas-microsoft-com:office:office" xmlns:r="http://schemas.openxmlformats.org/officeDocument/2006/relationships" xmlns:m="http://schemas.openxmlformats.org/officeDocument/2006/math" xmlns:v="urn:schemas-microsoft-com:vml" xmlns:wp14="http://schemas.microsoft.com/office/word/2010/wordprocessingDrawing" xmlns:wp="http://schemas.openxmlformats.org/drawingml/2006/wordprocessingDrawing" xmlns:w10="urn:schemas-microsoft-com:office:word" xmlns:w="http://schemas.openxmlformats.org/wordprocessingml/2006/main" xmlns:w14="http://schemas.microsoft.com/office/word/2010/wordml" xmlns:w15="http://schemas.microsoft.com/office/word/2012/wordml" xmlns:w16cex="http://schemas.microsoft.com/office/word/2018/wordml/cex" xmlns:w16cid="http://schemas.microsoft.com/office/word/2016/wordml/cid" xmlns:w16="http://schemas.microsoft.com/office/word/2018/wordml" xmlns:w16se="http://schemas.microsoft.com/office/word/2015/wordml/symex" xmlns:wpg="http://schemas.microsoft.com/office/word/2010/wordprocessingGroup" xmlns:wpi="http://schemas.microsoft.com/office/word/2010/wordprocessingInk" xmlns:wne="http://schemas.microsoft.com/office/word/2006/wordml" xmlns:wps="http://schemas.microsoft.com/office/word/2010/wordprocessingShape" mc:Ignorable="w14 w15 w16se w16cid w16 w16cex wp14">
+<w:hdr xmlns:wpc="http://schemas.microsoft.com/office/word/2010/wordprocessingCanvas" xmlns:cx="http://schemas.microsoft.com/office/drawing/2014/chartex" xmlns:cx1="http://schemas.microsoft.com/office/drawing/2015/9/8/chartex" xmlns:cx2="http://schemas.microsoft.com/office/drawing/2015/10/21/chartex" xmlns:cx3="http://schemas.microsoft.com/office/drawing/2016/5/9/chartex" xmlns:cx4="http://schemas.microsoft.com/office/drawing/2016/5/10/chartex" xmlns:cx5="http://schemas.microsoft.com/office/drawing/2016/5/11/chartex" xmlns:cx6="http://schemas.microsoft.com/office/drawing/2016/5/12/chartex" xmlns:cx7="http://schemas.microsoft.com/office/drawing/2016/5/13/chartex" xmlns:cx8="http://schemas.microsoft.com/office/drawing/2016/5/14/chartex" xmlns:mc="http://schemas.openxmlformats.org/markup-compatibility/2006" xmlns:aink="http://schemas.microsoft.com/office/drawing/2016/ink" xmlns:am3d="http://schemas.microsoft.com/office/drawing/2017/model3d" xmlns:o="urn:schemas-microsoft-com:office:office" xmlns:r="http://schemas.openxmlformats.org/officeDocument/2006/relationships" xmlns:m="http://schemas.openxmlformats.org/officeDocument/2006/math" xmlns:v="urn:schemas-microsoft-com:vml" xmlns:wp14="http://schemas.microsoft.com/office/word/2010/wordprocessingDrawing" xmlns:wp="http://schemas.openxmlformats.org/drawingml/2006/wordprocessingDrawing" xmlns:w10="urn:schemas-microsoft-com:office:word" xmlns:w="http://schemas.openxmlformats.org/wordprocessingml/2006/main" xmlns:w14="http://schemas.microsoft.com/office/word/2010/wordml" xmlns:w15="http://schemas.microsoft.com/office/word/2012/wordml" xmlns:w16cid="http://schemas.microsoft.com/office/word/2016/wordml/cid" xmlns:w16se="http://schemas.microsoft.com/office/word/2015/wordml/symex" xmlns:wpg="http://schemas.microsoft.com/office/word/2010/wordprocessingGroup" xmlns:wpi="http://schemas.microsoft.com/office/word/2010/wordprocessingInk" xmlns:wne="http://schemas.microsoft.com/office/word/2006/wordml" xmlns:wps="http://schemas.microsoft.com/office/word/2010/wordprocessingShape" mc:Ignorable="w14 w15 w16se w16cid wp14">
   <w:p>
     <w:pPr>
       <w:pStyle w:val="Intestazione"/>
@@ -5054,7 +4823,7 @@
             </wp:anchor>
           </w:drawing>
         </mc:Choice>
-        <mc:Fallback>
+        <mc:Fallback xmlns:w16="http://schemas.microsoft.com/office/word/2018/wordml" xmlns:w16cex="http://schemas.microsoft.com/office/word/2018/wordml/cex">
           <w:pict>
             <v:shapetype w14:anchorId="59C0A309" id="_x0000_t202" coordsize="21600,21600" o:spt="202" path="m,l,21600r21600,l21600,xe">
               <v:stroke joinstyle="miter"/>
@@ -5181,7 +4950,7 @@
 </file>
 
 <file path=word/numbering.xml><?xml version="1.0" encoding="utf-8"?>
-<w:numbering xmlns:wpc="http://schemas.microsoft.com/office/word/2010/wordprocessingCanvas" xmlns:cx="http://schemas.microsoft.com/office/drawing/2014/chartex" xmlns:cx1="http://schemas.microsoft.com/office/drawing/2015/9/8/chartex" xmlns:cx2="http://schemas.microsoft.com/office/drawing/2015/10/21/chartex" xmlns:cx3="http://schemas.microsoft.com/office/drawing/2016/5/9/chartex" xmlns:cx4="http://schemas.microsoft.com/office/drawing/2016/5/10/chartex" xmlns:cx5="http://schemas.microsoft.com/office/drawing/2016/5/11/chartex" xmlns:cx6="http://schemas.microsoft.com/office/drawing/2016/5/12/chartex" xmlns:cx7="http://schemas.microsoft.com/office/drawing/2016/5/13/chartex" xmlns:cx8="http://schemas.microsoft.com/office/drawing/2016/5/14/chartex" xmlns:mc="http://schemas.openxmlformats.org/markup-compatibility/2006" xmlns:aink="http://schemas.microsoft.com/office/drawing/2016/ink" xmlns:am3d="http://schemas.microsoft.com/office/drawing/2017/model3d" xmlns:o="urn:schemas-microsoft-com:office:office" xmlns:r="http://schemas.openxmlformats.org/officeDocument/2006/relationships" xmlns:m="http://schemas.openxmlformats.org/officeDocument/2006/math" xmlns:v="urn:schemas-microsoft-com:vml" xmlns:wp14="http://schemas.microsoft.com/office/word/2010/wordprocessingDrawing" xmlns:wp="http://schemas.openxmlformats.org/drawingml/2006/wordprocessingDrawing" xmlns:w10="urn:schemas-microsoft-com:office:word" xmlns:w="http://schemas.openxmlformats.org/wordprocessingml/2006/main" xmlns:w14="http://schemas.microsoft.com/office/word/2010/wordml" xmlns:w15="http://schemas.microsoft.com/office/word/2012/wordml" xmlns:w16cex="http://schemas.microsoft.com/office/word/2018/wordml/cex" xmlns:w16cid="http://schemas.microsoft.com/office/word/2016/wordml/cid" xmlns:w16="http://schemas.microsoft.com/office/word/2018/wordml" xmlns:w16se="http://schemas.microsoft.com/office/word/2015/wordml/symex" xmlns:wpg="http://schemas.microsoft.com/office/word/2010/wordprocessingGroup" xmlns:wpi="http://schemas.microsoft.com/office/word/2010/wordprocessingInk" xmlns:wne="http://schemas.microsoft.com/office/word/2006/wordml" xmlns:wps="http://schemas.microsoft.com/office/word/2010/wordprocessingShape" mc:Ignorable="w14 w15 w16se w16cid w16 w16cex wp14">
+<w:numbering xmlns:wpc="http://schemas.microsoft.com/office/word/2010/wordprocessingCanvas" xmlns:cx="http://schemas.microsoft.com/office/drawing/2014/chartex" xmlns:cx1="http://schemas.microsoft.com/office/drawing/2015/9/8/chartex" xmlns:cx2="http://schemas.microsoft.com/office/drawing/2015/10/21/chartex" xmlns:cx3="http://schemas.microsoft.com/office/drawing/2016/5/9/chartex" xmlns:cx4="http://schemas.microsoft.com/office/drawing/2016/5/10/chartex" xmlns:cx5="http://schemas.microsoft.com/office/drawing/2016/5/11/chartex" xmlns:cx6="http://schemas.microsoft.com/office/drawing/2016/5/12/chartex" xmlns:cx7="http://schemas.microsoft.com/office/drawing/2016/5/13/chartex" xmlns:cx8="http://schemas.microsoft.com/office/drawing/2016/5/14/chartex" xmlns:mc="http://schemas.openxmlformats.org/markup-compatibility/2006" xmlns:aink="http://schemas.microsoft.com/office/drawing/2016/ink" xmlns:am3d="http://schemas.microsoft.com/office/drawing/2017/model3d" xmlns:o="urn:schemas-microsoft-com:office:office" xmlns:r="http://schemas.openxmlformats.org/officeDocument/2006/relationships" xmlns:m="http://schemas.openxmlformats.org/officeDocument/2006/math" xmlns:v="urn:schemas-microsoft-com:vml" xmlns:wp14="http://schemas.microsoft.com/office/word/2010/wordprocessingDrawing" xmlns:wp="http://schemas.openxmlformats.org/drawingml/2006/wordprocessingDrawing" xmlns:w10="urn:schemas-microsoft-com:office:word" xmlns:w="http://schemas.openxmlformats.org/wordprocessingml/2006/main" xmlns:w14="http://schemas.microsoft.com/office/word/2010/wordml" xmlns:w15="http://schemas.microsoft.com/office/word/2012/wordml" xmlns:w16cid="http://schemas.microsoft.com/office/word/2016/wordml/cid" xmlns:w16se="http://schemas.microsoft.com/office/word/2015/wordml/symex" xmlns:wpg="http://schemas.microsoft.com/office/word/2010/wordprocessingGroup" xmlns:wpi="http://schemas.microsoft.com/office/word/2010/wordprocessingInk" xmlns:wne="http://schemas.microsoft.com/office/word/2006/wordml" xmlns:wps="http://schemas.microsoft.com/office/word/2010/wordprocessingShape" mc:Ignorable="w14 w15 w16se w16cid wp14">
   <w:abstractNum w:abstractNumId="0" w15:restartNumberingAfterBreak="0">
     <w:nsid w:val="FFFFFF89"/>
     <w:multiLevelType w:val="singleLevel"/>
@@ -7569,7 +7338,7 @@
 </file>
 
 <file path=word/styles.xml><?xml version="1.0" encoding="utf-8"?>
-<w:styles xmlns:mc="http://schemas.openxmlformats.org/markup-compatibility/2006" xmlns:r="http://schemas.openxmlformats.org/officeDocument/2006/relationships" xmlns:w="http://schemas.openxmlformats.org/wordprocessingml/2006/main" xmlns:w14="http://schemas.microsoft.com/office/word/2010/wordml" xmlns:w15="http://schemas.microsoft.com/office/word/2012/wordml" xmlns:w16cex="http://schemas.microsoft.com/office/word/2018/wordml/cex" xmlns:w16cid="http://schemas.microsoft.com/office/word/2016/wordml/cid" xmlns:w16="http://schemas.microsoft.com/office/word/2018/wordml" xmlns:w16se="http://schemas.microsoft.com/office/word/2015/wordml/symex" mc:Ignorable="w14 w15 w16se w16cid w16 w16cex">
+<w:styles xmlns:mc="http://schemas.openxmlformats.org/markup-compatibility/2006" xmlns:r="http://schemas.openxmlformats.org/officeDocument/2006/relationships" xmlns:w="http://schemas.openxmlformats.org/wordprocessingml/2006/main" xmlns:w14="http://schemas.microsoft.com/office/word/2010/wordml" xmlns:w15="http://schemas.microsoft.com/office/word/2012/wordml" xmlns:w16cid="http://schemas.microsoft.com/office/word/2016/wordml/cid" xmlns:w16se="http://schemas.microsoft.com/office/word/2015/wordml/symex" mc:Ignorable="w14 w15 w16se w16cid">
   <w:docDefaults>
     <w:rPrDefault>
       <w:rPr>
@@ -7581,7 +7350,7 @@
     </w:rPrDefault>
     <w:pPrDefault/>
   </w:docDefaults>
-  <w:latentStyles w:defLockedState="0" w:defUIPriority="99" w:defSemiHidden="0" w:defUnhideWhenUsed="0" w:defQFormat="0" w:count="376">
+  <w:latentStyles w:defLockedState="0" w:defUIPriority="99" w:defSemiHidden="0" w:defUnhideWhenUsed="0" w:defQFormat="0" w:count="375">
     <w:lsdException w:name="Normal" w:uiPriority="0" w:qFormat="1"/>
     <w:lsdException w:name="heading 1" w:uiPriority="9" w:qFormat="1"/>
     <w:lsdException w:name="heading 2" w:semiHidden="1" w:uiPriority="9" w:unhideWhenUsed="1" w:qFormat="1"/>
@@ -7957,7 +7726,6 @@
     <w:lsdException w:name="Smart Hyperlink" w:semiHidden="1" w:unhideWhenUsed="1"/>
     <w:lsdException w:name="Hashtag" w:semiHidden="1" w:unhideWhenUsed="1"/>
     <w:lsdException w:name="Unresolved Mention" w:semiHidden="1" w:unhideWhenUsed="1"/>
-    <w:lsdException w:name="Smart Link" w:semiHidden="1" w:unhideWhenUsed="1"/>
   </w:latentStyles>
   <w:style w:type="paragraph" w:default="1" w:styleId="Normale">
     <w:name w:val="Normal"/>
@@ -9069,7 +8837,7 @@
 </file>
 
 <file path=customXml/itemProps1.xml><?xml version="1.0" encoding="utf-8"?>
-<ds:datastoreItem xmlns:ds="http://schemas.openxmlformats.org/officeDocument/2006/customXml" ds:itemID="{5EFF89FD-B2BF-4B59-A125-F07A5494FE5D}">
+<ds:datastoreItem xmlns:ds="http://schemas.openxmlformats.org/officeDocument/2006/customXml" ds:itemID="{657C6625-23E9-4438-BFBD-1142319F72FF}">
   <ds:schemaRefs>
     <ds:schemaRef ds:uri="http://schemas.openxmlformats.org/officeDocument/2006/bibliography"/>
   </ds:schemaRefs>

</xml_diff>

<commit_message>
Finita pianificazione di merda
</commit_message>
<xml_diff>
--- a/Modello Pianificazione 2.0.docx
+++ b/Modello Pianificazione 2.0.docx
@@ -183,7 +183,7 @@
               </wp:anchor>
             </w:drawing>
           </mc:Choice>
-          <mc:Fallback xmlns:w16="http://schemas.microsoft.com/office/word/2018/wordml" xmlns:w16cex="http://schemas.microsoft.com/office/word/2018/wordml/cex">
+          <mc:Fallback xmlns:w16cex="http://schemas.microsoft.com/office/word/2018/wordml/cex" xmlns:w16="http://schemas.microsoft.com/office/word/2018/wordml">
             <w:pict>
               <v:shapetype w14:anchorId="23036B3C" id="_x0000_t202" coordsize="21600,21600" o:spt="202" path="m,l,21600r21600,l21600,xe">
                 <v:stroke joinstyle="miter"/>
@@ -859,7 +859,21 @@
             <w:rStyle w:val="Collegamentoipertestuale"/>
             <w:noProof/>
           </w:rPr>
-          <w:t>Costi</w:t>
+          <w:t>Co</w:t>
+        </w:r>
+        <w:r>
+          <w:rPr>
+            <w:rStyle w:val="Collegamentoipertestuale"/>
+            <w:noProof/>
+          </w:rPr>
+          <w:t>s</w:t>
+        </w:r>
+        <w:r>
+          <w:rPr>
+            <w:rStyle w:val="Collegamentoipertestuale"/>
+            <w:noProof/>
+          </w:rPr>
+          <w:t>ti</w:t>
         </w:r>
         <w:r>
           <w:rPr>
@@ -2186,7 +2200,30 @@
         </w:numPr>
       </w:pPr>
       <w:r>
-        <w:t>Font: si useranno per i titoli lo stile “???” e per le sezioni descrittive dei font “?????”</w:t>
+        <w:t>Font: si useranno per i titoli lo stile “</w:t>
+      </w:r>
+      <w:r>
+        <w:t>Positive System</w:t>
+      </w:r>
+      <w:r>
+        <w:t>” e per le sezioni descrittive dei font “</w:t>
+      </w:r>
+      <w:r>
+        <w:t>Pixel Splitter</w:t>
+      </w:r>
+      <w:r>
+        <w:t>”</w:t>
+      </w:r>
+      <w:r>
+        <w:t xml:space="preserve"> e “</w:t>
+      </w:r>
+      <w:proofErr w:type="spellStart"/>
+      <w:r>
+        <w:t>Arial</w:t>
+      </w:r>
+      <w:proofErr w:type="spellEnd"/>
+      <w:r>
+        <w:t>”</w:t>
       </w:r>
       <w:r>
         <w:t>;</w:t>
@@ -2215,30 +2252,6 @@
         </w:rPr>
       </w:pPr>
       <w:bookmarkStart w:id="7" w:name="_Toc39141793"/>
-    </w:p>
-    <w:p>
-      <w:pPr>
-        <w:rPr>
-          <w:b/>
-          <w:bCs/>
-        </w:rPr>
-      </w:pPr>
-    </w:p>
-    <w:p>
-      <w:pPr>
-        <w:rPr>
-          <w:b/>
-          <w:bCs/>
-        </w:rPr>
-      </w:pPr>
-    </w:p>
-    <w:p>
-      <w:pPr>
-        <w:rPr>
-          <w:b/>
-          <w:bCs/>
-        </w:rPr>
-      </w:pPr>
     </w:p>
     <w:p>
       <w:pPr>
@@ -2353,17 +2366,15 @@
           <w:szCs w:val="26"/>
         </w:rPr>
       </w:pPr>
-      <w:r>
-        <w:lastRenderedPageBreak/>
-        <w:br w:type="page"/>
-      </w:r>
     </w:p>
     <w:p>
       <w:pPr>
         <w:pStyle w:val="Titolo2"/>
       </w:pPr>
       <w:bookmarkStart w:id="8" w:name="_6)_Costi"/>
+      <w:bookmarkStart w:id="9" w:name="_GoBack"/>
       <w:bookmarkEnd w:id="8"/>
+      <w:bookmarkEnd w:id="9"/>
       <w:r>
         <w:lastRenderedPageBreak/>
         <w:t xml:space="preserve">6) </w:t>
@@ -2534,7 +2545,10 @@
           </w:tcPr>
           <w:p>
             <w:r>
-              <w:t>3 ore</w:t>
+              <w:t>6</w:t>
+            </w:r>
+            <w:r>
+              <w:t xml:space="preserve"> ore</w:t>
             </w:r>
           </w:p>
         </w:tc>
@@ -2606,7 +2620,11 @@
           <w:tcPr>
             <w:tcW w:w="3287" w:type="dxa"/>
           </w:tcPr>
-          <w:p/>
+          <w:p>
+            <w:r>
+              <w:t>6 ore</w:t>
+            </w:r>
+          </w:p>
         </w:tc>
       </w:tr>
       <w:tr>
@@ -2640,7 +2658,11 @@
             <w:tcW w:w="3287" w:type="dxa"/>
             <w:shd w:val="clear" w:color="auto" w:fill="5B9BD5" w:themeFill="accent5"/>
           </w:tcPr>
-          <w:p/>
+          <w:p>
+            <w:r>
+              <w:t>20 ore</w:t>
+            </w:r>
+          </w:p>
         </w:tc>
       </w:tr>
       <w:tr>
@@ -2677,7 +2699,11 @@
             <w:tcW w:w="3287" w:type="dxa"/>
             <w:shd w:val="clear" w:color="auto" w:fill="DEEAF6" w:themeFill="accent5" w:themeFillTint="33"/>
           </w:tcPr>
-          <w:p/>
+          <w:p>
+            <w:r>
+              <w:t>1 ora</w:t>
+            </w:r>
+          </w:p>
         </w:tc>
       </w:tr>
       <w:tr>
@@ -2711,7 +2737,11 @@
             <w:tcW w:w="3287" w:type="dxa"/>
             <w:shd w:val="clear" w:color="auto" w:fill="auto"/>
           </w:tcPr>
-          <w:p/>
+          <w:p>
+            <w:r>
+              <w:t>4 ore</w:t>
+            </w:r>
+          </w:p>
           <w:p/>
         </w:tc>
       </w:tr>
@@ -2746,53 +2776,11 @@
             <w:tcW w:w="3287" w:type="dxa"/>
             <w:shd w:val="clear" w:color="auto" w:fill="5B9BD5" w:themeFill="accent5"/>
           </w:tcPr>
-          <w:p/>
-        </w:tc>
-      </w:tr>
-      <w:tr>
-        <w:trPr>
-          <w:trHeight w:val="562"/>
-        </w:trPr>
-        <w:tc>
-          <w:tcPr>
-            <w:tcW w:w="3286" w:type="dxa"/>
-            <w:tcBorders>
-              <w:top w:val="single" w:sz="4" w:space="0" w:color="auto"/>
-              <w:left w:val="single" w:sz="4" w:space="0" w:color="auto"/>
-              <w:bottom w:val="nil"/>
-              <w:right w:val="single" w:sz="4" w:space="0" w:color="auto"/>
-            </w:tcBorders>
-            <w:shd w:val="clear" w:color="auto" w:fill="9CC2E5" w:themeFill="accent5" w:themeFillTint="99"/>
-          </w:tcPr>
-          <w:p>
-            <w:r>
-              <w:t>Definizione dell’interfaccia utente</w:t>
-            </w:r>
-          </w:p>
-        </w:tc>
-        <w:tc>
-          <w:tcPr>
-            <w:tcW w:w="3286" w:type="dxa"/>
-            <w:tcBorders>
-              <w:left w:val="single" w:sz="4" w:space="0" w:color="auto"/>
-            </w:tcBorders>
-            <w:shd w:val="clear" w:color="auto" w:fill="DEEAF6" w:themeFill="accent5" w:themeFillTint="33"/>
-          </w:tcPr>
-          <w:p>
-            <w:r>
-              <w:t xml:space="preserve">Sviluppo degli standard </w:t>
-            </w:r>
-            <w:r>
-              <w:t>comunicativi</w:t>
-            </w:r>
-          </w:p>
-        </w:tc>
-        <w:tc>
-          <w:tcPr>
-            <w:tcW w:w="3287" w:type="dxa"/>
-            <w:shd w:val="clear" w:color="auto" w:fill="DEEAF6" w:themeFill="accent5" w:themeFillTint="33"/>
-          </w:tcPr>
-          <w:p/>
+          <w:p>
+            <w:r>
+              <w:t>5 ore</w:t>
+            </w:r>
+          </w:p>
         </w:tc>
       </w:tr>
       <w:tr>
@@ -2810,44 +2798,11 @@
             </w:tcBorders>
             <w:shd w:val="clear" w:color="auto" w:fill="9CC2E5" w:themeFill="accent5" w:themeFillTint="99"/>
           </w:tcPr>
-          <w:p/>
-        </w:tc>
-        <w:tc>
-          <w:tcPr>
-            <w:tcW w:w="3286" w:type="dxa"/>
-            <w:tcBorders>
-              <w:left w:val="single" w:sz="4" w:space="0" w:color="auto"/>
-            </w:tcBorders>
-          </w:tcPr>
-          <w:p>
-            <w:r>
-              <w:t>Realizzazione della barra di navigazione</w:t>
-            </w:r>
-          </w:p>
-        </w:tc>
-        <w:tc>
-          <w:tcPr>
-            <w:tcW w:w="3287" w:type="dxa"/>
-          </w:tcPr>
-          <w:p/>
-        </w:tc>
-      </w:tr>
-      <w:tr>
-        <w:trPr>
-          <w:trHeight w:val="549"/>
-        </w:trPr>
-        <w:tc>
-          <w:tcPr>
-            <w:tcW w:w="3286" w:type="dxa"/>
-            <w:tcBorders>
-              <w:top w:val="nil"/>
-              <w:left w:val="single" w:sz="4" w:space="0" w:color="auto"/>
-              <w:bottom w:val="nil"/>
-              <w:right w:val="single" w:sz="4" w:space="0" w:color="auto"/>
-            </w:tcBorders>
-            <w:shd w:val="clear" w:color="auto" w:fill="9CC2E5" w:themeFill="accent5" w:themeFillTint="99"/>
-          </w:tcPr>
-          <w:p/>
+          <w:p>
+            <w:r>
+              <w:t>Definizione dell’interfaccia utente</w:t>
+            </w:r>
+          </w:p>
         </w:tc>
         <w:tc>
           <w:tcPr>
@@ -2911,7 +2866,11 @@
             <w:tcW w:w="3287" w:type="dxa"/>
             <w:shd w:val="clear" w:color="auto" w:fill="5B9BD5" w:themeFill="accent5"/>
           </w:tcPr>
-          <w:p/>
+          <w:p>
+            <w:r>
+              <w:t>12 ore</w:t>
+            </w:r>
+          </w:p>
         </w:tc>
       </w:tr>
       <w:tr>
@@ -3059,7 +3018,11 @@
           <w:tcPr>
             <w:tcW w:w="3287" w:type="dxa"/>
           </w:tcPr>
-          <w:p/>
+          <w:p>
+            <w:r>
+              <w:t>4 ore</w:t>
+            </w:r>
+          </w:p>
         </w:tc>
       </w:tr>
       <w:tr>
@@ -3093,7 +3056,11 @@
             <w:tcW w:w="3287" w:type="dxa"/>
             <w:shd w:val="clear" w:color="auto" w:fill="5B9BD5" w:themeFill="accent5"/>
           </w:tcPr>
-          <w:p/>
+          <w:p>
+            <w:r>
+              <w:t>30 ore</w:t>
+            </w:r>
+          </w:p>
         </w:tc>
       </w:tr>
       <w:tr>
@@ -3121,7 +3088,10 @@
           </w:tcPr>
           <w:p>
             <w:r>
-              <w:t>Realizzazione delle pagine</w:t>
+              <w:t>Realizzazione de</w:t>
+            </w:r>
+            <w:r>
+              <w:t>i livelli</w:t>
             </w:r>
           </w:p>
         </w:tc>
@@ -3130,7 +3100,11 @@
             <w:tcW w:w="3287" w:type="dxa"/>
             <w:shd w:val="clear" w:color="auto" w:fill="DEEAF6" w:themeFill="accent5" w:themeFillTint="33"/>
           </w:tcPr>
-          <w:p/>
+          <w:p>
+            <w:r>
+              <w:t>3 ore</w:t>
+            </w:r>
+          </w:p>
         </w:tc>
       </w:tr>
       <w:tr>
@@ -3154,7 +3128,10 @@
           </w:tcPr>
           <w:p>
             <w:r>
-              <w:t>Realizzazione delle interazioni tra le pagine</w:t>
+              <w:t>Realizzazione del</w:t>
+            </w:r>
+            <w:r>
+              <w:t xml:space="preserve"> sistema di combattimento</w:t>
             </w:r>
           </w:p>
         </w:tc>
@@ -3162,12 +3139,16 @@
           <w:tcPr>
             <w:tcW w:w="3287" w:type="dxa"/>
           </w:tcPr>
-          <w:p/>
+          <w:p>
+            <w:r>
+              <w:t>24 ore</w:t>
+            </w:r>
+          </w:p>
         </w:tc>
       </w:tr>
       <w:tr>
         <w:trPr>
-          <w:trHeight w:val="549"/>
+          <w:trHeight w:val="300"/>
         </w:trPr>
         <w:tc>
           <w:tcPr>
@@ -3187,7 +3168,10 @@
           </w:tcPr>
           <w:p>
             <w:r>
-              <w:t>Realizzazione di un’introduzione animata</w:t>
+              <w:t>Realizzazione d</w:t>
+            </w:r>
+            <w:r>
+              <w:t>elle animazioni</w:t>
             </w:r>
           </w:p>
         </w:tc>
@@ -3196,12 +3180,16 @@
             <w:tcW w:w="3287" w:type="dxa"/>
             <w:shd w:val="clear" w:color="auto" w:fill="DEEAF6" w:themeFill="accent5" w:themeFillTint="33"/>
           </w:tcPr>
-          <w:p/>
+          <w:p>
+            <w:r>
+              <w:t>10 ore</w:t>
+            </w:r>
+          </w:p>
         </w:tc>
       </w:tr>
       <w:tr>
         <w:trPr>
-          <w:trHeight w:val="562"/>
+          <w:trHeight w:val="268"/>
         </w:trPr>
         <w:tc>
           <w:tcPr>
@@ -3217,38 +3205,6 @@
         <w:tc>
           <w:tcPr>
             <w:tcW w:w="3286" w:type="dxa"/>
-          </w:tcPr>
-          <w:p>
-            <w:r>
-              <w:t>Realizzazione ed ottimizzazione dell’interazione</w:t>
-            </w:r>
-          </w:p>
-        </w:tc>
-        <w:tc>
-          <w:tcPr>
-            <w:tcW w:w="3287" w:type="dxa"/>
-          </w:tcPr>
-          <w:p/>
-        </w:tc>
-      </w:tr>
-      <w:tr>
-        <w:trPr>
-          <w:trHeight w:val="268"/>
-        </w:trPr>
-        <w:tc>
-          <w:tcPr>
-            <w:tcW w:w="3286" w:type="dxa"/>
-            <w:tcBorders>
-              <w:top w:val="nil"/>
-              <w:bottom w:val="nil"/>
-            </w:tcBorders>
-            <w:shd w:val="clear" w:color="auto" w:fill="9CC2E5" w:themeFill="accent5" w:themeFillTint="99"/>
-          </w:tcPr>
-          <w:p/>
-        </w:tc>
-        <w:tc>
-          <w:tcPr>
-            <w:tcW w:w="3286" w:type="dxa"/>
             <w:shd w:val="clear" w:color="auto" w:fill="DEEAF6" w:themeFill="accent5" w:themeFillTint="33"/>
           </w:tcPr>
           <w:p>
@@ -3262,50 +3218,11 @@
             <w:tcW w:w="3287" w:type="dxa"/>
             <w:shd w:val="clear" w:color="auto" w:fill="DEEAF6" w:themeFill="accent5" w:themeFillTint="33"/>
           </w:tcPr>
-          <w:p/>
-        </w:tc>
-      </w:tr>
-      <w:tr>
-        <w:trPr>
-          <w:trHeight w:val="319"/>
-        </w:trPr>
-        <w:tc>
-          <w:tcPr>
-            <w:tcW w:w="3286" w:type="dxa"/>
-            <w:tcBorders>
-              <w:top w:val="nil"/>
-              <w:bottom w:val="nil"/>
-            </w:tcBorders>
-            <w:shd w:val="clear" w:color="auto" w:fill="9CC2E5" w:themeFill="accent5" w:themeFillTint="99"/>
-          </w:tcPr>
-          <w:p/>
-        </w:tc>
-        <w:tc>
-          <w:tcPr>
-            <w:tcW w:w="3286" w:type="dxa"/>
-          </w:tcPr>
-          <w:p>
-            <w:r>
-              <w:t>Produzione della</w:t>
-            </w:r>
-          </w:p>
-          <w:p>
-            <w:r>
-              <w:t xml:space="preserve">versione </w:t>
-            </w:r>
-            <w:r>
-              <w:rPr>
-                <w:rFonts w:ascii="Calibri" w:hAnsi="Calibri" w:cs="Calibri"/>
-              </w:rPr>
-              <w:t>α</w:t>
-            </w:r>
-          </w:p>
-        </w:tc>
-        <w:tc>
-          <w:tcPr>
-            <w:tcW w:w="3287" w:type="dxa"/>
-          </w:tcPr>
-          <w:p/>
+          <w:p>
+            <w:r>
+              <w:t>6 ore</w:t>
+            </w:r>
+          </w:p>
         </w:tc>
       </w:tr>
       <w:tr>
@@ -3339,7 +3256,11 @@
             <w:tcW w:w="3287" w:type="dxa"/>
             <w:shd w:val="clear" w:color="auto" w:fill="5B9BD5" w:themeFill="accent5"/>
           </w:tcPr>
-          <w:p/>
+          <w:p>
+            <w:r>
+              <w:t>43 ore</w:t>
+            </w:r>
+          </w:p>
         </w:tc>
       </w:tr>
     </w:tbl>
@@ -3385,7 +3306,10 @@
           </w:tcPr>
           <w:p>
             <w:r>
-              <w:t>Alpha test e documento di test</w:t>
+              <w:t>Documento</w:t>
+            </w:r>
+            <w:r>
+              <w:t xml:space="preserve"> di test</w:t>
             </w:r>
           </w:p>
         </w:tc>
@@ -3394,7 +3318,11 @@
             <w:tcW w:w="3338" w:type="dxa"/>
             <w:shd w:val="clear" w:color="auto" w:fill="DEEAF6" w:themeFill="accent5" w:themeFillTint="33"/>
           </w:tcPr>
-          <w:p/>
+          <w:p>
+            <w:r>
+              <w:t>5 ore</w:t>
+            </w:r>
+          </w:p>
         </w:tc>
       </w:tr>
       <w:tr>
@@ -3426,41 +3354,11 @@
           <w:tcPr>
             <w:tcW w:w="3338" w:type="dxa"/>
           </w:tcPr>
-          <w:p/>
-        </w:tc>
-      </w:tr>
-      <w:tr>
-        <w:trPr>
-          <w:trHeight w:val="297"/>
-        </w:trPr>
-        <w:tc>
-          <w:tcPr>
-            <w:tcW w:w="3337" w:type="dxa"/>
-            <w:tcBorders>
-              <w:top w:val="nil"/>
-              <w:bottom w:val="nil"/>
-            </w:tcBorders>
-            <w:shd w:val="clear" w:color="auto" w:fill="EDEDED" w:themeFill="accent3" w:themeFillTint="33"/>
-          </w:tcPr>
-          <w:p/>
-        </w:tc>
-        <w:tc>
-          <w:tcPr>
-            <w:tcW w:w="3337" w:type="dxa"/>
-            <w:shd w:val="clear" w:color="auto" w:fill="DEEAF6" w:themeFill="accent5" w:themeFillTint="33"/>
-          </w:tcPr>
-          <w:p>
-            <w:r>
-              <w:t>Beta test e documento di test</w:t>
-            </w:r>
-          </w:p>
-        </w:tc>
-        <w:tc>
-          <w:tcPr>
-            <w:tcW w:w="3338" w:type="dxa"/>
-            <w:shd w:val="clear" w:color="auto" w:fill="DEEAF6" w:themeFill="accent5" w:themeFillTint="33"/>
-          </w:tcPr>
-          <w:p/>
+          <w:p>
+            <w:r>
+              <w:t>10 ore</w:t>
+            </w:r>
+          </w:p>
         </w:tc>
       </w:tr>
       <w:tr>
@@ -3494,109 +3392,11 @@
             <w:tcW w:w="3338" w:type="dxa"/>
             <w:shd w:val="clear" w:color="auto" w:fill="5B9BD5" w:themeFill="accent5"/>
           </w:tcPr>
-          <w:p/>
-        </w:tc>
-      </w:tr>
-      <w:tr>
-        <w:trPr>
-          <w:trHeight w:val="297"/>
-        </w:trPr>
-        <w:tc>
-          <w:tcPr>
-            <w:tcW w:w="3337" w:type="dxa"/>
-            <w:tcBorders>
-              <w:bottom w:val="nil"/>
-            </w:tcBorders>
-            <w:shd w:val="clear" w:color="auto" w:fill="9CC2E5" w:themeFill="accent5" w:themeFillTint="99"/>
-          </w:tcPr>
-          <w:p>
-            <w:r>
-              <w:t>Pubblicazione</w:t>
-            </w:r>
-          </w:p>
-        </w:tc>
-        <w:tc>
-          <w:tcPr>
-            <w:tcW w:w="3337" w:type="dxa"/>
-            <w:shd w:val="clear" w:color="auto" w:fill="DEEAF6" w:themeFill="accent5" w:themeFillTint="33"/>
-          </w:tcPr>
-          <w:p>
-            <w:r>
-              <w:t>Realizzazione copia master</w:t>
-            </w:r>
-          </w:p>
-        </w:tc>
-        <w:tc>
-          <w:tcPr>
-            <w:tcW w:w="3338" w:type="dxa"/>
-            <w:shd w:val="clear" w:color="auto" w:fill="DEEAF6" w:themeFill="accent5" w:themeFillTint="33"/>
-          </w:tcPr>
-          <w:p/>
-        </w:tc>
-      </w:tr>
-      <w:tr>
-        <w:trPr>
-          <w:trHeight w:val="624"/>
-        </w:trPr>
-        <w:tc>
-          <w:tcPr>
-            <w:tcW w:w="3337" w:type="dxa"/>
-            <w:tcBorders>
-              <w:top w:val="nil"/>
-              <w:bottom w:val="nil"/>
-            </w:tcBorders>
-            <w:shd w:val="clear" w:color="auto" w:fill="9CC2E5" w:themeFill="accent5" w:themeFillTint="99"/>
-          </w:tcPr>
-          <w:p/>
-        </w:tc>
-        <w:tc>
-          <w:tcPr>
-            <w:tcW w:w="3337" w:type="dxa"/>
-          </w:tcPr>
-          <w:p>
-            <w:r>
-              <w:t>Realizzazione delle copie per sviluppatori e committente</w:t>
-            </w:r>
-          </w:p>
-        </w:tc>
-        <w:tc>
-          <w:tcPr>
-            <w:tcW w:w="3338" w:type="dxa"/>
-          </w:tcPr>
-          <w:p/>
-        </w:tc>
-      </w:tr>
-      <w:tr>
-        <w:trPr>
-          <w:trHeight w:val="297"/>
-        </w:trPr>
-        <w:tc>
-          <w:tcPr>
-            <w:tcW w:w="3337" w:type="dxa"/>
-            <w:tcBorders>
-              <w:top w:val="nil"/>
-            </w:tcBorders>
-            <w:shd w:val="clear" w:color="auto" w:fill="9CC2E5" w:themeFill="accent5" w:themeFillTint="99"/>
-          </w:tcPr>
-          <w:p/>
-        </w:tc>
-        <w:tc>
-          <w:tcPr>
-            <w:tcW w:w="3337" w:type="dxa"/>
-            <w:shd w:val="clear" w:color="auto" w:fill="5B9BD5" w:themeFill="accent5"/>
-          </w:tcPr>
-          <w:p>
-            <w:r>
-              <w:t>TOTALE</w:t>
-            </w:r>
-          </w:p>
-        </w:tc>
-        <w:tc>
-          <w:tcPr>
-            <w:tcW w:w="3338" w:type="dxa"/>
-            <w:shd w:val="clear" w:color="auto" w:fill="5B9BD5" w:themeFill="accent5"/>
-          </w:tcPr>
-          <w:p/>
+          <w:p>
+            <w:r>
+              <w:t>15 ore</w:t>
+            </w:r>
+          </w:p>
         </w:tc>
       </w:tr>
     </w:tbl>
@@ -3607,8 +3407,8 @@
       <w:pPr>
         <w:pStyle w:val="Titolo2"/>
       </w:pPr>
-      <w:bookmarkStart w:id="9" w:name="_7)_Documento_di"/>
-      <w:bookmarkEnd w:id="9"/>
+      <w:bookmarkStart w:id="10" w:name="_7)_Documento_di"/>
+      <w:bookmarkEnd w:id="10"/>
       <w:r>
         <w:t xml:space="preserve">7) </w:t>
       </w:r>
@@ -3752,21 +3552,33 @@
             <w:tcW w:w="2458" w:type="dxa"/>
             <w:shd w:val="clear" w:color="auto" w:fill="DEEAF6" w:themeFill="accent5" w:themeFillTint="33"/>
           </w:tcPr>
-          <w:p/>
+          <w:p>
+            <w:r>
+              <w:t>20 ore</w:t>
+            </w:r>
+          </w:p>
         </w:tc>
         <w:tc>
           <w:tcPr>
             <w:tcW w:w="2459" w:type="dxa"/>
             <w:shd w:val="clear" w:color="auto" w:fill="DEEAF6" w:themeFill="accent5" w:themeFillTint="33"/>
           </w:tcPr>
-          <w:p/>
+          <w:p>
+            <w:r>
+              <w:t>20 ore</w:t>
+            </w:r>
+          </w:p>
         </w:tc>
         <w:tc>
           <w:tcPr>
             <w:tcW w:w="2459" w:type="dxa"/>
             <w:shd w:val="clear" w:color="auto" w:fill="DEEAF6" w:themeFill="accent5" w:themeFillTint="33"/>
           </w:tcPr>
-          <w:p/>
+          <w:p>
+            <w:r>
+              <w:t>100%</w:t>
+            </w:r>
+          </w:p>
         </w:tc>
       </w:tr>
       <w:tr>
@@ -3788,19 +3600,31 @@
           <w:tcPr>
             <w:tcW w:w="2458" w:type="dxa"/>
           </w:tcPr>
-          <w:p/>
+          <w:p>
+            <w:r>
+              <w:t>5 ore</w:t>
+            </w:r>
+          </w:p>
         </w:tc>
         <w:tc>
           <w:tcPr>
             <w:tcW w:w="2459" w:type="dxa"/>
           </w:tcPr>
-          <w:p/>
+          <w:p>
+            <w:r>
+              <w:t>5 ore</w:t>
+            </w:r>
+          </w:p>
         </w:tc>
         <w:tc>
           <w:tcPr>
             <w:tcW w:w="2459" w:type="dxa"/>
           </w:tcPr>
-          <w:p/>
+          <w:p>
+            <w:r>
+              <w:t>100%</w:t>
+            </w:r>
+          </w:p>
         </w:tc>
       </w:tr>
       <w:tr>
@@ -3823,21 +3647,33 @@
             <w:tcW w:w="2458" w:type="dxa"/>
             <w:shd w:val="clear" w:color="auto" w:fill="DEEAF6" w:themeFill="accent5" w:themeFillTint="33"/>
           </w:tcPr>
-          <w:p/>
+          <w:p>
+            <w:r>
+              <w:t>12 ore</w:t>
+            </w:r>
+          </w:p>
         </w:tc>
         <w:tc>
           <w:tcPr>
             <w:tcW w:w="2459" w:type="dxa"/>
             <w:shd w:val="clear" w:color="auto" w:fill="DEEAF6" w:themeFill="accent5" w:themeFillTint="33"/>
           </w:tcPr>
-          <w:p/>
+          <w:p>
+            <w:r>
+              <w:t>4 ore</w:t>
+            </w:r>
+          </w:p>
         </w:tc>
         <w:tc>
           <w:tcPr>
             <w:tcW w:w="2459" w:type="dxa"/>
             <w:shd w:val="clear" w:color="auto" w:fill="DEEAF6" w:themeFill="accent5" w:themeFillTint="33"/>
           </w:tcPr>
-          <w:p/>
+          <w:p>
+            <w:r>
+              <w:t>33%</w:t>
+            </w:r>
+          </w:p>
         </w:tc>
       </w:tr>
       <w:tr>
@@ -3859,19 +3695,31 @@
           <w:tcPr>
             <w:tcW w:w="2458" w:type="dxa"/>
           </w:tcPr>
-          <w:p/>
+          <w:p>
+            <w:r>
+              <w:t>30 ore</w:t>
+            </w:r>
+          </w:p>
         </w:tc>
         <w:tc>
           <w:tcPr>
             <w:tcW w:w="2459" w:type="dxa"/>
           </w:tcPr>
-          <w:p/>
+          <w:p>
+            <w:r>
+              <w:t>15 ore</w:t>
+            </w:r>
+          </w:p>
         </w:tc>
         <w:tc>
           <w:tcPr>
             <w:tcW w:w="2459" w:type="dxa"/>
           </w:tcPr>
-          <w:p/>
+          <w:p>
+            <w:r>
+              <w:t>50%</w:t>
+            </w:r>
+          </w:p>
         </w:tc>
       </w:tr>
       <w:tr>
@@ -3894,21 +3742,33 @@
             <w:tcW w:w="2458" w:type="dxa"/>
             <w:shd w:val="clear" w:color="auto" w:fill="DEEAF6" w:themeFill="accent5" w:themeFillTint="33"/>
           </w:tcPr>
-          <w:p/>
+          <w:p>
+            <w:r>
+              <w:t>43 ore</w:t>
+            </w:r>
+          </w:p>
         </w:tc>
         <w:tc>
           <w:tcPr>
             <w:tcW w:w="2459" w:type="dxa"/>
             <w:shd w:val="clear" w:color="auto" w:fill="DEEAF6" w:themeFill="accent5" w:themeFillTint="33"/>
           </w:tcPr>
-          <w:p/>
+          <w:p>
+            <w:r>
+              <w:t>10 ore</w:t>
+            </w:r>
+          </w:p>
         </w:tc>
         <w:tc>
           <w:tcPr>
             <w:tcW w:w="2459" w:type="dxa"/>
             <w:shd w:val="clear" w:color="auto" w:fill="DEEAF6" w:themeFill="accent5" w:themeFillTint="33"/>
           </w:tcPr>
-          <w:p/>
+          <w:p>
+            <w:r>
+              <w:t>23%</w:t>
+            </w:r>
+          </w:p>
         </w:tc>
       </w:tr>
       <w:tr>
@@ -3930,56 +3790,36 @@
           <w:tcPr>
             <w:tcW w:w="2458" w:type="dxa"/>
           </w:tcPr>
-          <w:p/>
+          <w:p>
+            <w:r>
+              <w:t>15 ore</w:t>
+            </w:r>
+          </w:p>
         </w:tc>
         <w:tc>
           <w:tcPr>
             <w:tcW w:w="2459" w:type="dxa"/>
           </w:tcPr>
-          <w:p/>
+          <w:p>
+            <w:r>
+              <w:t>0 ore</w:t>
+            </w:r>
+          </w:p>
         </w:tc>
         <w:tc>
           <w:tcPr>
             <w:tcW w:w="2459" w:type="dxa"/>
           </w:tcPr>
-          <w:p/>
-        </w:tc>
-      </w:tr>
-      <w:tr>
-        <w:trPr>
-          <w:trHeight w:val="302"/>
-        </w:trPr>
-        <w:tc>
-          <w:tcPr>
-            <w:tcW w:w="2458" w:type="dxa"/>
-            <w:shd w:val="clear" w:color="auto" w:fill="9CC2E5" w:themeFill="accent5" w:themeFillTint="99"/>
-          </w:tcPr>
-          <w:p>
-            <w:r>
-              <w:t>Pubblicazione</w:t>
-            </w:r>
-          </w:p>
-        </w:tc>
-        <w:tc>
-          <w:tcPr>
-            <w:tcW w:w="2458" w:type="dxa"/>
-            <w:shd w:val="clear" w:color="auto" w:fill="DEEAF6" w:themeFill="accent5" w:themeFillTint="33"/>
-          </w:tcPr>
-          <w:p/>
-        </w:tc>
-        <w:tc>
-          <w:tcPr>
-            <w:tcW w:w="2459" w:type="dxa"/>
-            <w:shd w:val="clear" w:color="auto" w:fill="DEEAF6" w:themeFill="accent5" w:themeFillTint="33"/>
-          </w:tcPr>
-          <w:p/>
-        </w:tc>
-        <w:tc>
-          <w:tcPr>
-            <w:tcW w:w="2459" w:type="dxa"/>
-            <w:shd w:val="clear" w:color="auto" w:fill="DEEAF6" w:themeFill="accent5" w:themeFillTint="33"/>
-          </w:tcPr>
-          <w:p/>
+          <w:p>
+            <w:pPr>
+              <w:rPr>
+                <w:u w:val="single"/>
+              </w:rPr>
+            </w:pPr>
+            <w:r>
+              <w:t>0%</w:t>
+            </w:r>
+          </w:p>
         </w:tc>
       </w:tr>
     </w:tbl>
@@ -4001,8 +3841,8 @@
       <w:pPr>
         <w:pStyle w:val="Titolo2"/>
       </w:pPr>
-      <w:bookmarkStart w:id="10" w:name="_8)_Risorse"/>
-      <w:bookmarkEnd w:id="10"/>
+      <w:bookmarkStart w:id="11" w:name="_8)_Risorse"/>
+      <w:bookmarkEnd w:id="11"/>
       <w:r>
         <w:lastRenderedPageBreak/>
         <w:t xml:space="preserve">8) </w:t>
@@ -4075,13 +3915,11 @@
         </w:numPr>
       </w:pPr>
       <w:r>
-        <w:t>Antonio Scardavilli</w:t>
-      </w:r>
-      <w:proofErr w:type="gramStart"/>
-      <w:r>
-        <w:t>: ???</w:t>
-      </w:r>
-      <w:proofErr w:type="gramEnd"/>
+        <w:t xml:space="preserve">Antonio Scardavilli: </w:t>
+      </w:r>
+      <w:r>
+        <w:t>Sviluppo interfaccia utente e audio</w:t>
+      </w:r>
     </w:p>
     <w:p>
       <w:pPr>
@@ -4094,6 +3932,15 @@
       <w:r>
         <w:t xml:space="preserve">Ivan Valluzzi: </w:t>
       </w:r>
+      <w:r>
+        <w:t>Sviluppo sistema di combattimento</w:t>
+      </w:r>
+      <w:r>
+        <w:t xml:space="preserve"> e</w:t>
+      </w:r>
+      <w:r>
+        <w:t xml:space="preserve"> animazioni</w:t>
+      </w:r>
     </w:p>
     <w:p>
       <w:pPr>
@@ -4104,7 +3951,21 @@
         </w:numPr>
       </w:pPr>
       <w:r>
-        <w:t>Luca Montinaro:</w:t>
+        <w:t xml:space="preserve">Luca </w:t>
+      </w:r>
+      <w:proofErr w:type="spellStart"/>
+      <w:r>
+        <w:t>Montinaro</w:t>
+      </w:r>
+      <w:proofErr w:type="spellEnd"/>
+      <w:r>
+        <w:t>:</w:t>
+      </w:r>
+      <w:r>
+        <w:t xml:space="preserve"> </w:t>
+      </w:r>
+      <w:r>
+        <w:t>Documentazione e ricerca materiale</w:t>
       </w:r>
     </w:p>
     <w:p>
@@ -4115,8 +3976,19 @@
           <w:numId w:val="18"/>
         </w:numPr>
       </w:pPr>
-      <w:r>
-        <w:t>Ylena Terlizzi:</w:t>
+      <w:proofErr w:type="spellStart"/>
+      <w:r>
+        <w:t>Ylena</w:t>
+      </w:r>
+      <w:proofErr w:type="spellEnd"/>
+      <w:r>
+        <w:t xml:space="preserve"> Terlizzi:</w:t>
+      </w:r>
+      <w:r>
+        <w:t xml:space="preserve"> Level Design</w:t>
+      </w:r>
+      <w:r>
+        <w:t xml:space="preserve"> e elaborazione audio-video</w:t>
       </w:r>
     </w:p>
     <w:p/>
@@ -4176,10 +4048,7 @@
       <w:r>
         <w:t xml:space="preserve"> e ogni altra informazione riguardo i moduli ECDL è stata reperita su internet da fonti verificate.</w:t>
       </w:r>
-      <w:bookmarkStart w:id="11" w:name="_GoBack"/>
-      <w:bookmarkEnd w:id="11"/>
-    </w:p>
-    <w:p/>
+    </w:p>
     <w:p/>
     <w:p/>
     <w:p>
@@ -4235,8 +4104,16 @@
           <w:numId w:val="19"/>
         </w:numPr>
       </w:pPr>
-      <w:r>
-        <w:t xml:space="preserve">UnityHub, </w:t>
+      <w:proofErr w:type="spellStart"/>
+      <w:r>
+        <w:t>UnityHub</w:t>
+      </w:r>
+      <w:proofErr w:type="spellEnd"/>
+      <w:r>
+        <w:t>;</w:t>
+      </w:r>
+      <w:r>
+        <w:t xml:space="preserve"> </w:t>
       </w:r>
     </w:p>
     <w:p>
@@ -4247,8 +4124,13 @@
           <w:numId w:val="19"/>
         </w:numPr>
       </w:pPr>
-      <w:r>
-        <w:t>Unity,</w:t>
+      <w:proofErr w:type="spellStart"/>
+      <w:r>
+        <w:t>Unity</w:t>
+      </w:r>
+      <w:proofErr w:type="spellEnd"/>
+      <w:r>
+        <w:t>;</w:t>
       </w:r>
     </w:p>
     <w:p>
@@ -4260,7 +4142,10 @@
         </w:numPr>
       </w:pPr>
       <w:r>
-        <w:t>Adobe Photoshop Extended CS6,</w:t>
+        <w:t>Adobe Photoshop Extended CS6</w:t>
+      </w:r>
+      <w:r>
+        <w:t>;</w:t>
       </w:r>
     </w:p>
     <w:p>
@@ -4272,7 +4157,10 @@
         </w:numPr>
       </w:pPr>
       <w:r>
-        <w:t>GitHub,</w:t>
+        <w:t>GitHub</w:t>
+      </w:r>
+      <w:r>
+        <w:t>;</w:t>
       </w:r>
     </w:p>
     <w:p>
@@ -4283,8 +4171,21 @@
           <w:numId w:val="19"/>
         </w:numPr>
       </w:pPr>
-      <w:r>
-        <w:t>GitHub Desktop,</w:t>
+      <w:proofErr w:type="spellStart"/>
+      <w:r>
+        <w:t>Git</w:t>
+      </w:r>
+      <w:proofErr w:type="spellEnd"/>
+      <w:r>
+        <w:t xml:space="preserve"> </w:t>
+      </w:r>
+      <w:proofErr w:type="spellStart"/>
+      <w:r>
+        <w:t>Bash</w:t>
+      </w:r>
+      <w:proofErr w:type="spellEnd"/>
+      <w:r>
+        <w:t>;</w:t>
       </w:r>
     </w:p>
     <w:p>
@@ -4296,7 +4197,7 @@
         </w:numPr>
       </w:pPr>
       <w:r>
-        <w:t>????</w:t>
+        <w:t>Microsoft Office.</w:t>
       </w:r>
     </w:p>
     <w:p/>
@@ -4339,56 +4240,6 @@
     <w:p>
       <w:r>
         <w:t>Per la realizzazione dell’applicazione multimediale verranno utilizzate solo risorse strumentali già disponibili o facilmente reperibili.</w:t>
-      </w:r>
-    </w:p>
-    <w:p/>
-    <w:p/>
-    <w:p>
-      <w:pPr>
-        <w:rPr>
-          <w:color w:val="2F5496" w:themeColor="accent1" w:themeShade="BF"/>
-          <w:sz w:val="26"/>
-          <w:szCs w:val="28"/>
-        </w:rPr>
-      </w:pPr>
-    </w:p>
-    <w:p>
-      <w:pPr>
-        <w:rPr>
-          <w:color w:val="2F5496" w:themeColor="accent1" w:themeShade="BF"/>
-          <w:sz w:val="26"/>
-          <w:szCs w:val="28"/>
-        </w:rPr>
-      </w:pPr>
-      <w:r>
-        <w:rPr>
-          <w:color w:val="2F5496" w:themeColor="accent1" w:themeShade="BF"/>
-          <w:sz w:val="26"/>
-          <w:szCs w:val="28"/>
-        </w:rPr>
-        <w:t>8.5</w:t>
-      </w:r>
-      <w:r>
-        <w:rPr>
-          <w:color w:val="2F5496" w:themeColor="accent1" w:themeShade="BF"/>
-          <w:sz w:val="26"/>
-          <w:szCs w:val="28"/>
-        </w:rPr>
-        <w:t>)</w:t>
-      </w:r>
-      <w:r>
-        <w:rPr>
-          <w:color w:val="2F5496" w:themeColor="accent1" w:themeShade="BF"/>
-          <w:sz w:val="26"/>
-          <w:szCs w:val="28"/>
-        </w:rPr>
-        <w:t xml:space="preserve"> Risorse post – produzione</w:t>
-      </w:r>
-    </w:p>
-    <w:p/>
-    <w:p>
-      <w:r>
-        <w:t>Per la pubblicazione???</w:t>
       </w:r>
     </w:p>
     <w:p/>
@@ -4615,7 +4466,7 @@
             </wp:anchor>
           </w:drawing>
         </mc:Choice>
-        <mc:Fallback xmlns:w16="http://schemas.microsoft.com/office/word/2018/wordml" xmlns:w16cex="http://schemas.microsoft.com/office/word/2018/wordml/cex">
+        <mc:Fallback xmlns:w16cex="http://schemas.microsoft.com/office/word/2018/wordml/cex" xmlns:w16="http://schemas.microsoft.com/office/word/2018/wordml">
           <w:pict>
             <v:line w14:anchorId="4B842348" id="Connettore diritto 4" o:spid="_x0000_s1026" style="position:absolute;z-index:251660288;visibility:visible;mso-wrap-style:square;mso-width-percent:0;mso-wrap-distance-left:9pt;mso-wrap-distance-top:0;mso-wrap-distance-right:9pt;mso-wrap-distance-bottom:0;mso-position-horizontal:right;mso-position-horizontal-relative:margin;mso-position-vertical:absolute;mso-position-vertical-relative:text;mso-width-percent:0;mso-width-relative:margin" from="427.65pt,-7.1pt" to="906.5pt,-6.65pt" o:gfxdata="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" strokecolor="#4472c4 [3204]" strokeweight="1.5pt">
               <v:stroke joinstyle="miter"/>
@@ -4823,7 +4674,7 @@
             </wp:anchor>
           </w:drawing>
         </mc:Choice>
-        <mc:Fallback xmlns:w16="http://schemas.microsoft.com/office/word/2018/wordml" xmlns:w16cex="http://schemas.microsoft.com/office/word/2018/wordml/cex">
+        <mc:Fallback xmlns:w16cex="http://schemas.microsoft.com/office/word/2018/wordml/cex" xmlns:w16="http://schemas.microsoft.com/office/word/2018/wordml">
           <w:pict>
             <v:shapetype w14:anchorId="59C0A309" id="_x0000_t202" coordsize="21600,21600" o:spt="202" path="m,l,21600r21600,l21600,xe">
               <v:stroke joinstyle="miter"/>
@@ -8837,7 +8688,7 @@
 </file>
 
 <file path=customXml/itemProps1.xml><?xml version="1.0" encoding="utf-8"?>
-<ds:datastoreItem xmlns:ds="http://schemas.openxmlformats.org/officeDocument/2006/customXml" ds:itemID="{657C6625-23E9-4438-BFBD-1142319F72FF}">
+<ds:datastoreItem xmlns:ds="http://schemas.openxmlformats.org/officeDocument/2006/customXml" ds:itemID="{0F54C7F2-63A8-4A60-989D-E8E78C085367}">
   <ds:schemaRefs>
     <ds:schemaRef ds:uri="http://schemas.openxmlformats.org/officeDocument/2006/bibliography"/>
   </ds:schemaRefs>

</xml_diff>